<commit_message>
teorema 1 provado, teorema 3 em andamento
</commit_message>
<xml_diff>
--- a/Trabalho2/Trabalho_2.docx
+++ b/Trabalho2/Trabalho_2.docx
@@ -1,6 +1,6 @@
 
 <file path=word/document.xml><?xml version="1.0" encoding="utf-8"?>
-<w:document xmlns:wpc="http://schemas.microsoft.com/office/word/2010/wordprocessingCanvas" xmlns:mo="http://schemas.microsoft.com/office/mac/office/2008/main" xmlns:mc="http://schemas.openxmlformats.org/markup-compatibility/2006" xmlns:mv="urn:schemas-microsoft-com:mac:vml" xmlns:o="urn:schemas-microsoft-com:office:office" xmlns:r="http://schemas.openxmlformats.org/officeDocument/2006/relationships" xmlns:m="http://schemas.openxmlformats.org/officeDocument/2006/math" xmlns:v="urn:schemas-microsoft-com:vml" xmlns:wp14="http://schemas.microsoft.com/office/word/2010/wordprocessingDrawing" xmlns:wp="http://schemas.openxmlformats.org/drawingml/2006/wordprocessingDrawing" xmlns:w10="urn:schemas-microsoft-com:office:word" xmlns:w="http://schemas.openxmlformats.org/wordprocessingml/2006/main" xmlns:w14="http://schemas.microsoft.com/office/word/2010/wordml" xmlns:w15="http://schemas.microsoft.com/office/word/2012/wordml" xmlns:wpg="http://schemas.microsoft.com/office/word/2010/wordprocessingGroup" xmlns:wpi="http://schemas.microsoft.com/office/word/2010/wordprocessingInk" xmlns:wne="http://schemas.microsoft.com/office/word/2006/wordml" xmlns:wps="http://schemas.microsoft.com/office/word/2010/wordprocessingShape" mc:Ignorable="w14 w15 wp14">
+<w:document xmlns:wpc="http://schemas.microsoft.com/office/word/2010/wordprocessingCanvas" xmlns:mc="http://schemas.openxmlformats.org/markup-compatibility/2006" xmlns:o="urn:schemas-microsoft-com:office:office" xmlns:r="http://schemas.openxmlformats.org/officeDocument/2006/relationships" xmlns:m="http://schemas.openxmlformats.org/officeDocument/2006/math" xmlns:v="urn:schemas-microsoft-com:vml" xmlns:wp14="http://schemas.microsoft.com/office/word/2010/wordprocessingDrawing" xmlns:wp="http://schemas.openxmlformats.org/drawingml/2006/wordprocessingDrawing" xmlns:w10="urn:schemas-microsoft-com:office:word" xmlns:w="http://schemas.openxmlformats.org/wordprocessingml/2006/main" xmlns:w14="http://schemas.microsoft.com/office/word/2010/wordml" xmlns:w15="http://schemas.microsoft.com/office/word/2012/wordml" xmlns:wpg="http://schemas.microsoft.com/office/word/2010/wordprocessingGroup" xmlns:wpi="http://schemas.microsoft.com/office/word/2010/wordprocessingInk" xmlns:wne="http://schemas.microsoft.com/office/word/2006/wordml" xmlns:wps="http://schemas.microsoft.com/office/word/2010/wordprocessingShape" mc:Ignorable="w14 w15 wp14">
   <w:body>
     <w:p>
       <w:pPr>
@@ -13,13 +13,7 @@
         <w:rPr>
           <w:lang w:val="pt-BR"/>
         </w:rPr>
-        <w:t>Trabalho 2</w:t>
-      </w:r>
-      <w:r>
-        <w:rPr>
-          <w:lang w:val="pt-BR"/>
-        </w:rPr>
-        <w:t xml:space="preserve"> – Estruturas Discretas</w:t>
+        <w:t>Trabalho 2 – Estruturas Discretas</w:t>
       </w:r>
     </w:p>
     <w:p>
@@ -134,42 +128,449 @@
         <w:rPr>
           <w:lang w:val="pt-BR"/>
         </w:rPr>
-        <w:t xml:space="preserve">Denomina-se </w:t>
-      </w:r>
+        <w:t>Denomina-se A(k) a árvore obtida com certo valor de k.</w:t>
+      </w:r>
+      <w:r>
+        <w:rPr>
+          <w:lang w:val="pt-BR"/>
+        </w:rPr>
+        <w:t xml:space="preserve"> Denominamos V(k) e E(k) as listas de vértices e arestas, respectivamente, que compõem a árvore A(k).</w:t>
+      </w:r>
+    </w:p>
+    <w:p>
+      <w:pPr>
+        <w:rPr>
+          <w:u w:val="single"/>
+          <w:lang w:val="pt-BR"/>
+        </w:rPr>
+      </w:pPr>
+      <w:r>
+        <w:rPr>
+          <w:u w:val="single"/>
+          <w:lang w:val="pt-BR"/>
+        </w:rPr>
+        <w:t>Caso Base:</w:t>
+      </w:r>
+    </w:p>
+    <w:p>
+      <w:pPr>
+        <w:rPr>
+          <w:lang w:val="pt-BR"/>
+        </w:rPr>
+      </w:pPr>
+      <w:r>
+        <w:rPr>
+          <w:lang w:val="pt-BR"/>
+        </w:rPr>
+        <w:tab/>
+        <w:t>Para k = 1, temos apenas uma única árvore possivel, com 1 vértice, nenhuma aresta e peso total zero.</w:t>
+      </w:r>
+    </w:p>
+    <w:p>
+      <w:pPr>
+        <w:rPr>
+          <w:u w:val="single"/>
+          <w:lang w:val="pt-BR"/>
+        </w:rPr>
+      </w:pPr>
+      <w:r>
+        <w:rPr>
+          <w:u w:val="single"/>
+          <w:lang w:val="pt-BR"/>
+        </w:rPr>
+        <w:t>Passo Indutivo:</w:t>
+      </w:r>
+    </w:p>
+    <w:p>
+      <w:pPr>
+        <w:rPr>
+          <w:lang w:val="pt-BR"/>
+        </w:rPr>
+      </w:pPr>
+      <w:r>
+        <w:rPr>
+          <w:lang w:val="pt-BR"/>
+        </w:rPr>
+        <w:tab/>
+        <w:t>Pela hipótese indutiva temos que o teorema é válido para k vértices e vamos provar que também é válido para k + 1 vértices.</w:t>
+      </w:r>
+      <w:r>
+        <w:rPr>
+          <w:lang w:val="pt-BR"/>
+        </w:rPr>
+        <w:t xml:space="preserve"> Ou seja, conhecendo V(k) e E(k), desejamos determinar V(k+1) e E(k+1).</w:t>
+      </w:r>
+    </w:p>
+    <w:p>
+      <w:pPr>
+        <w:rPr>
+          <w:lang w:val="pt-BR"/>
+        </w:rPr>
+      </w:pPr>
+      <w:r>
+        <w:rPr>
+          <w:lang w:val="pt-BR"/>
+        </w:rPr>
+        <w:tab/>
+        <w:t>Considere um grafo B(k) formado pelos vértices V – V(k) e por todas as arestas formadas por vértices contidos em V – V(k). Conderando um conjunto C de arestas do tipo (a,b) onde ‘a’ pertence a A(k) e ‘b’ pertence a B(k), necessáriamente A(k+1) tem seu conjunto de vértices definido por V(k) U {</w:t>
+      </w:r>
+      <w:r>
+        <w:rPr>
+          <w:lang w:val="pt-BR"/>
+        </w:rPr>
+        <w:t>b</w:t>
+      </w:r>
+      <w:r>
+        <w:rPr>
+          <w:lang w:val="pt-BR"/>
+        </w:rPr>
+        <w:t>}</w:t>
+      </w:r>
+      <w:r>
+        <w:rPr>
+          <w:lang w:val="pt-BR"/>
+        </w:rPr>
+        <w:t xml:space="preserve"> e seu conjunto de arestas por E(k) U {(a,b)}.</w:t>
+      </w:r>
+    </w:p>
+    <w:p>
+      <w:pPr>
+        <w:rPr>
+          <w:lang w:val="pt-BR"/>
+        </w:rPr>
+      </w:pPr>
+      <w:r>
+        <w:rPr>
+          <w:lang w:val="pt-BR"/>
+        </w:rPr>
+        <w:tab/>
+        <w:t>‘a’ e ‘b’ são os vértices de aresta de maior peso entre as arestas de C, logo determinamos A(k+1) e com isso provamos o teorema.</w:t>
+      </w:r>
+    </w:p>
+    <w:p>
+      <w:pPr>
+        <w:spacing w:after="0" w:line="276" w:lineRule="auto"/>
+        <w:rPr>
+          <w:b/>
+          <w:lang w:val="pt-BR"/>
+        </w:rPr>
+      </w:pPr>
+    </w:p>
+    <w:p>
+      <w:pPr>
+        <w:spacing w:after="0" w:line="276" w:lineRule="auto"/>
+        <w:rPr>
+          <w:b/>
+        </w:rPr>
+      </w:pPr>
+      <w:r>
+        <w:rPr>
+          <w:b/>
+        </w:rPr>
+        <w:t>(b)</w:t>
+      </w:r>
+    </w:p>
+    <w:p/>
+    <w:p>
       <w:proofErr w:type="gramStart"/>
       <w:r>
-        <w:rPr>
-          <w:lang w:val="pt-BR"/>
-        </w:rPr>
-        <w:t>A(</w:t>
+        <w:t>Find(</w:t>
       </w:r>
       <w:proofErr w:type="gramEnd"/>
       <w:r>
-        <w:rPr>
-          <w:lang w:val="pt-BR"/>
-        </w:rPr>
-        <w:t>k) a árvore obtida com certo valor de k.</w:t>
-      </w:r>
-      <w:r>
-        <w:rPr>
-          <w:lang w:val="pt-BR"/>
-        </w:rPr>
-        <w:t xml:space="preserve"> Denominamos V(k) e </w:t>
-      </w:r>
-      <w:proofErr w:type="spellStart"/>
-      <w:r>
-        <w:rPr>
-          <w:lang w:val="pt-BR"/>
-        </w:rPr>
-        <w:t>E</w:t>
-      </w:r>
-      <w:proofErr w:type="spellEnd"/>
-      <w:r>
-        <w:rPr>
-          <w:lang w:val="pt-BR"/>
-        </w:rPr>
-        <w:t>(k) as listas de vértices e arestas, respectivamente, que compõem a árvore A(k).</w:t>
-      </w:r>
+        <w:t>G, K)</w:t>
+      </w:r>
+    </w:p>
+    <w:p>
+      <w:r>
+        <w:tab/>
+        <w:t>Se K == 1</w:t>
+      </w:r>
+    </w:p>
+    <w:p>
+      <w:pPr>
+        <w:rPr>
+          <w:lang w:val="pt-BR"/>
+        </w:rPr>
+      </w:pPr>
+      <w:r>
+        <w:tab/>
+      </w:r>
+      <w:r>
+        <w:tab/>
+      </w:r>
+      <w:r>
+        <w:rPr>
+          <w:lang w:val="pt-BR"/>
+        </w:rPr>
+        <w:t>Return G</w:t>
+      </w:r>
+      <w:r>
+        <w:rPr>
+          <w:lang w:val="pt-BR"/>
+        </w:rPr>
+        <w:tab/>
+      </w:r>
+      <w:r>
+        <w:rPr>
+          <w:lang w:val="pt-BR"/>
+        </w:rPr>
+        <w:t>#G contém 1 vértice</w:t>
+      </w:r>
+    </w:p>
+    <w:p>
+      <w:pPr>
+        <w:rPr>
+          <w:lang w:val="pt-BR"/>
+        </w:rPr>
+      </w:pPr>
+      <w:r>
+        <w:rPr>
+          <w:lang w:val="pt-BR"/>
+        </w:rPr>
+        <w:tab/>
+        <w:t>A &lt;- Find(G, K-1)</w:t>
+      </w:r>
+    </w:p>
+    <w:p>
+      <w:pPr>
+        <w:rPr>
+          <w:lang w:val="pt-BR"/>
+        </w:rPr>
+      </w:pPr>
+      <w:r>
+        <w:rPr>
+          <w:lang w:val="pt-BR"/>
+        </w:rPr>
+        <w:tab/>
+      </w:r>
+      <w:r>
+        <w:rPr>
+          <w:lang w:val="pt-BR"/>
+        </w:rPr>
+        <w:t xml:space="preserve">B &lt;- </w:t>
+      </w:r>
+      <w:r>
+        <w:rPr>
+          <w:lang w:val="pt-BR"/>
+        </w:rPr>
+        <w:t>Grafo com os vertices de G</w:t>
+      </w:r>
+      <w:r>
+        <w:rPr>
+          <w:lang w:val="pt-BR"/>
+        </w:rPr>
+        <w:t xml:space="preserve"> não presentes em A e por todas as arestas entre estes vértices.</w:t>
+      </w:r>
+    </w:p>
+    <w:p>
+      <w:pPr>
+        <w:rPr>
+          <w:lang w:val="pt-BR"/>
+        </w:rPr>
+      </w:pPr>
+      <w:r>
+        <w:rPr>
+          <w:lang w:val="pt-BR"/>
+        </w:rPr>
+        <w:tab/>
+        <w:t>R &lt;-</w:t>
+      </w:r>
+      <w:r>
+        <w:rPr>
+          <w:lang w:val="pt-BR"/>
+        </w:rPr>
+        <w:t xml:space="preserve"> Arestas do tipo (a,b) onde </w:t>
+      </w:r>
+      <w:r>
+        <w:rPr>
+          <w:lang w:val="pt-BR"/>
+        </w:rPr>
+        <w:t>‘a’ pertence a A e ‘b’ pertence a B.</w:t>
+      </w:r>
+    </w:p>
+    <w:p>
+      <w:pPr>
+        <w:rPr>
+          <w:lang w:val="pt-BR"/>
+        </w:rPr>
+      </w:pPr>
+    </w:p>
+    <w:p>
+      <w:pPr>
+        <w:rPr>
+          <w:lang w:val="pt-BR"/>
+        </w:rPr>
+      </w:pPr>
+      <w:r>
+        <w:rPr>
+          <w:lang w:val="pt-BR"/>
+        </w:rPr>
+        <w:tab/>
+        <w:t>Maior_peso &lt;- elemento de R com maior peso</w:t>
+      </w:r>
+    </w:p>
+    <w:p>
+      <w:pPr>
+        <w:rPr>
+          <w:lang w:val="pt-BR"/>
+        </w:rPr>
+      </w:pPr>
+      <w:r>
+        <w:rPr>
+          <w:lang w:val="pt-BR"/>
+        </w:rPr>
+        <w:tab/>
+        <w:t>a,b &lt;- vértices ligados pela aresta Maior_peso</w:t>
+      </w:r>
+    </w:p>
+    <w:p>
+      <w:pPr>
+        <w:rPr>
+          <w:lang w:val="pt-BR"/>
+        </w:rPr>
+      </w:pPr>
+    </w:p>
+    <w:p>
+      <w:pPr>
+        <w:rPr>
+          <w:lang w:val="pt-BR"/>
+        </w:rPr>
+      </w:pPr>
+      <w:r>
+        <w:rPr>
+          <w:lang w:val="pt-BR"/>
+        </w:rPr>
+        <w:lastRenderedPageBreak/>
+        <w:tab/>
+        <w:t>A</w:t>
+      </w:r>
+      <w:r>
+        <w:rPr>
+          <w:lang w:val="pt-BR"/>
+        </w:rPr>
+        <w:t>diciona o vé</w:t>
+      </w:r>
+      <w:r>
+        <w:rPr>
+          <w:lang w:val="pt-BR"/>
+        </w:rPr>
+        <w:t xml:space="preserve">rtice </w:t>
+      </w:r>
+      <w:r>
+        <w:rPr>
+          <w:lang w:val="pt-BR"/>
+        </w:rPr>
+        <w:t xml:space="preserve"> ‘b’ ao grafo A</w:t>
+      </w:r>
+    </w:p>
+    <w:p>
+      <w:pPr>
+        <w:rPr>
+          <w:lang w:val="pt-BR"/>
+        </w:rPr>
+      </w:pPr>
+      <w:r>
+        <w:rPr>
+          <w:lang w:val="pt-BR"/>
+        </w:rPr>
+        <w:tab/>
+        <w:t>Adiciona a aresta (a,b) ao grafo A</w:t>
+      </w:r>
+    </w:p>
+    <w:p>
+      <w:pPr>
+        <w:rPr>
+          <w:lang w:val="pt-BR"/>
+        </w:rPr>
+      </w:pPr>
+      <w:r>
+        <w:rPr>
+          <w:lang w:val="pt-BR"/>
+        </w:rPr>
+        <w:tab/>
+        <w:t>Retu</w:t>
+      </w:r>
+      <w:r>
+        <w:rPr>
+          <w:lang w:val="pt-BR"/>
+        </w:rPr>
+        <w:t>rn A</w:t>
+      </w:r>
+    </w:p>
+    <w:p>
+      <w:pPr>
+        <w:rPr>
+          <w:lang w:val="pt-BR"/>
+        </w:rPr>
+      </w:pPr>
+    </w:p>
+    <w:p>
+      <w:pPr>
+        <w:spacing w:after="0" w:line="276" w:lineRule="auto"/>
+        <w:rPr>
+          <w:b/>
+          <w:u w:val="single"/>
+          <w:lang w:val="pt-BR"/>
+        </w:rPr>
+      </w:pPr>
+      <w:r>
+        <w:rPr>
+          <w:b/>
+          <w:u w:val="single"/>
+          <w:lang w:val="pt-BR"/>
+        </w:rPr>
+        <w:t>DESAFIO:</w:t>
+      </w:r>
+    </w:p>
+    <w:p>
+      <w:pPr>
+        <w:spacing w:after="0" w:line="276" w:lineRule="auto"/>
+        <w:rPr>
+          <w:b/>
+          <w:u w:val="single"/>
+          <w:lang w:val="pt-BR"/>
+        </w:rPr>
+      </w:pPr>
+    </w:p>
+    <w:p>
+      <w:pPr>
+        <w:spacing w:after="0" w:line="276" w:lineRule="auto"/>
+        <w:rPr>
+          <w:b/>
+          <w:lang w:val="pt-BR"/>
+        </w:rPr>
+      </w:pPr>
+      <w:r>
+        <w:rPr>
+          <w:b/>
+          <w:lang w:val="pt-BR"/>
+        </w:rPr>
+        <w:t>(</w:t>
+      </w:r>
+      <w:r>
+        <w:rPr>
+          <w:b/>
+          <w:lang w:val="pt-BR"/>
+        </w:rPr>
+        <w:t>e.a</w:t>
+      </w:r>
+      <w:r>
+        <w:rPr>
+          <w:b/>
+          <w:lang w:val="pt-BR"/>
+        </w:rPr>
+        <w:t>)</w:t>
+      </w:r>
+    </w:p>
+    <w:p>
+      <w:pPr>
+        <w:spacing w:after="0" w:line="276" w:lineRule="auto"/>
+        <w:rPr>
+          <w:b/>
+          <w:lang w:val="pt-BR"/>
+        </w:rPr>
+      </w:pPr>
     </w:p>
     <w:p>
       <w:pPr>
@@ -192,23 +593,575 @@
           <w:lang w:val="pt-BR"/>
         </w:rPr>
       </w:pPr>
+      <w:r>
+        <w:rPr>
+          <w:lang w:val="pt-BR"/>
+        </w:rPr>
+        <w:tab/>
+        <w:t xml:space="preserve">Para k = 1, </w:t>
+      </w:r>
+      <w:r>
+        <w:rPr>
+          <w:lang w:val="pt-BR"/>
+        </w:rPr>
+        <w:t>a florestas F(1) conterá todos os vértices de V, porém nenhuma aresta. Assim, haverá |V| componentes conexas e a soma dos pesos será mínima.</w:t>
+      </w:r>
+    </w:p>
+    <w:p>
+      <w:pPr>
+        <w:rPr>
+          <w:u w:val="single"/>
+          <w:lang w:val="pt-BR"/>
+        </w:rPr>
+      </w:pPr>
+      <w:r>
+        <w:rPr>
+          <w:u w:val="single"/>
+          <w:lang w:val="pt-BR"/>
+        </w:rPr>
+        <w:t>Passo Indutivo:</w:t>
+      </w:r>
+    </w:p>
+    <w:p>
+      <w:pPr>
+        <w:rPr>
+          <w:lang w:val="pt-BR"/>
+        </w:rPr>
+      </w:pPr>
+      <w:r>
+        <w:rPr>
+          <w:lang w:val="pt-BR"/>
+        </w:rPr>
+        <w:tab/>
+        <w:t xml:space="preserve">Pela hipótese indutiva temos que o teorema é válido para k vértices e vamos provar que também é válido para k + 1 vértices. </w:t>
+      </w:r>
+      <w:r>
+        <w:rPr>
+          <w:lang w:val="pt-BR"/>
+        </w:rPr>
+        <w:t>Um componente conexo de F(k) possuirá pelo menos k vértices. Sendo assim, o único modo de garantir que este componente passe a conter pelo menos K + 1 vértices é adicionando um vértice a este componente.</w:t>
+      </w:r>
+    </w:p>
+    <w:p>
+      <w:pPr>
+        <w:rPr>
+          <w:lang w:val="pt-BR"/>
+        </w:rPr>
+      </w:pPr>
+      <w:r>
+        <w:rPr>
+          <w:lang w:val="pt-BR"/>
+        </w:rPr>
+        <w:tab/>
+        <w:t xml:space="preserve">Então, enquanto houverem componentes conexo em F(k+1) com números de vértices menores que k + 1 </w:t>
+      </w:r>
+      <w:r>
+        <w:rPr>
+          <w:lang w:val="pt-BR"/>
+        </w:rPr>
+        <w:t>devemos</w:t>
+      </w:r>
+      <w:r>
+        <w:rPr>
+          <w:lang w:val="pt-BR"/>
+        </w:rPr>
+        <w:t xml:space="preserve"> </w:t>
+      </w:r>
+      <w:r>
+        <w:rPr>
+          <w:lang w:val="pt-BR"/>
+        </w:rPr>
+        <w:t xml:space="preserve">escolher a aresta de menor peso </w:t>
+      </w:r>
+      <w:r>
+        <w:rPr>
+          <w:lang w:val="pt-BR"/>
+        </w:rPr>
+        <w:t>do conjunto de arestas G ainda não utilizados em F(K+1)</w:t>
+      </w:r>
+      <w:r>
+        <w:rPr>
+          <w:lang w:val="pt-BR"/>
+        </w:rPr>
+        <w:t xml:space="preserve"> e passar </w:t>
+      </w:r>
+      <w:r>
+        <w:rPr>
+          <w:lang w:val="pt-BR"/>
+        </w:rPr>
+        <w:t>para um componente conexo A de F(k+1</w:t>
+      </w:r>
+      <w:r>
+        <w:rPr>
+          <w:lang w:val="pt-BR"/>
+        </w:rPr>
+        <w:t>)</w:t>
+      </w:r>
+      <w:r>
+        <w:rPr>
+          <w:lang w:val="pt-BR"/>
+        </w:rPr>
+        <w:t xml:space="preserve">, </w:t>
+      </w:r>
+      <w:r>
+        <w:rPr>
+          <w:lang w:val="pt-BR"/>
+        </w:rPr>
+        <w:t xml:space="preserve"> </w:t>
+      </w:r>
+      <w:r>
+        <w:rPr>
+          <w:lang w:val="pt-BR"/>
+        </w:rPr>
+        <w:t xml:space="preserve">tal que apenas um vértice desta aresta pertença a </w:t>
+      </w:r>
+      <w:r>
+        <w:rPr>
+          <w:lang w:val="pt-BR"/>
+        </w:rPr>
+        <w:t>A.</w:t>
+      </w:r>
+    </w:p>
+    <w:p>
+      <w:pPr>
+        <w:rPr>
+          <w:lang w:val="pt-BR"/>
+        </w:rPr>
+      </w:pPr>
+      <w:r>
+        <w:rPr>
+          <w:lang w:val="pt-BR"/>
+        </w:rPr>
+        <w:tab/>
+        <w:t>Desta manei</w:t>
+      </w:r>
+      <w:r>
+        <w:rPr>
+          <w:lang w:val="pt-BR"/>
+        </w:rPr>
+        <w:t xml:space="preserve">ra </w:t>
+      </w:r>
+      <w:r>
+        <w:rPr>
+          <w:lang w:val="pt-BR"/>
+        </w:rPr>
+        <w:t>provamos o teorema</w:t>
+      </w:r>
+      <w:r>
+        <w:rPr>
+          <w:lang w:val="pt-BR"/>
+        </w:rPr>
+        <w:t>, pois</w:t>
+      </w:r>
+      <w:r>
+        <w:rPr>
+          <w:lang w:val="pt-BR"/>
+        </w:rPr>
+        <w:t xml:space="preserve"> todo componente conexo contará com pelo menos k + 1 vé</w:t>
+      </w:r>
+      <w:r>
+        <w:rPr>
+          <w:lang w:val="pt-BR"/>
+        </w:rPr>
+        <w:t>rtices e, assim, obteremos F(k+1).</w:t>
+      </w:r>
+    </w:p>
+    <w:p>
+      <w:pPr>
+        <w:spacing w:after="0" w:line="276" w:lineRule="auto"/>
+        <w:rPr>
+          <w:b/>
+          <w:lang w:val="pt-BR"/>
+        </w:rPr>
+      </w:pPr>
+    </w:p>
+    <w:p>
+      <w:pPr>
+        <w:spacing w:after="0" w:line="276" w:lineRule="auto"/>
+        <w:rPr>
+          <w:b/>
+          <w:lang w:val="pt-BR"/>
+        </w:rPr>
+      </w:pPr>
+      <w:r>
+        <w:rPr>
+          <w:b/>
+          <w:lang w:val="pt-BR"/>
+        </w:rPr>
+        <w:t>(</w:t>
+      </w:r>
+      <w:r>
+        <w:rPr>
+          <w:b/>
+          <w:lang w:val="pt-BR"/>
+        </w:rPr>
+        <w:t>e.b</w:t>
+      </w:r>
+      <w:r>
+        <w:rPr>
+          <w:b/>
+          <w:lang w:val="pt-BR"/>
+        </w:rPr>
+        <w:t>)</w:t>
+      </w:r>
+    </w:p>
+    <w:p>
+      <w:pPr>
+        <w:rPr>
+          <w:lang w:val="pt-BR"/>
+        </w:rPr>
+      </w:pPr>
+    </w:p>
+    <w:p>
+      <w:pPr>
+        <w:rPr>
+          <w:lang w:val="pt-BR"/>
+        </w:rPr>
+      </w:pPr>
+      <w:r>
+        <w:rPr>
+          <w:lang w:val="pt-BR"/>
+        </w:rPr>
+        <w:t>Find(V, E, K)</w:t>
+      </w:r>
+    </w:p>
+    <w:p>
+      <w:pPr>
+        <w:rPr>
+          <w:lang w:val="pt-BR"/>
+        </w:rPr>
+      </w:pPr>
+      <w:r>
+        <w:rPr>
+          <w:lang w:val="pt-BR"/>
+        </w:rPr>
+        <w:tab/>
+        <w:t>Se K == 1</w:t>
+      </w:r>
+    </w:p>
+    <w:p>
+      <w:pPr>
+        <w:rPr>
+          <w:lang w:val="pt-BR"/>
+        </w:rPr>
+      </w:pPr>
+      <w:r>
+        <w:rPr>
+          <w:lang w:val="pt-BR"/>
+        </w:rPr>
+        <w:tab/>
+      </w:r>
+      <w:r>
+        <w:rPr>
+          <w:lang w:val="pt-BR"/>
+        </w:rPr>
+        <w:tab/>
+        <w:t>F &lt;- floresta contendo todos os vértices e nenhuma aresta</w:t>
+      </w:r>
+    </w:p>
+    <w:p>
+      <w:pPr>
+        <w:rPr>
+          <w:lang w:val="pt-BR"/>
+        </w:rPr>
+      </w:pPr>
+      <w:r>
+        <w:rPr>
+          <w:lang w:val="pt-BR"/>
+        </w:rPr>
+        <w:tab/>
+      </w:r>
+      <w:r>
+        <w:rPr>
+          <w:lang w:val="pt-BR"/>
+        </w:rPr>
+        <w:tab/>
+      </w:r>
+      <w:r>
+        <w:rPr>
+          <w:lang w:val="pt-BR"/>
+        </w:rPr>
+        <w:t>Return F</w:t>
+      </w:r>
+    </w:p>
+    <w:p>
+      <w:pPr>
+        <w:rPr>
+          <w:lang w:val="pt-BR"/>
+        </w:rPr>
+      </w:pPr>
+      <w:r>
+        <w:rPr>
+          <w:lang w:val="pt-BR"/>
+        </w:rPr>
+        <w:tab/>
+        <w:t>F &lt;- find (V, E, K-1)</w:t>
+      </w:r>
+    </w:p>
+    <w:p>
+      <w:pPr>
+        <w:rPr>
+          <w:lang w:val="pt-BR"/>
+        </w:rPr>
+      </w:pPr>
+      <w:r>
+        <w:rPr>
+          <w:lang w:val="pt-BR"/>
+        </w:rPr>
+        <w:tab/>
+        <w:t>Enquanto houver componente conexa de F com número de vértices &lt; K, faça</w:t>
+      </w:r>
+    </w:p>
+    <w:p>
+      <w:pPr>
+        <w:rPr>
+          <w:lang w:val="pt-BR"/>
+        </w:rPr>
+      </w:pPr>
+      <w:r>
+        <w:rPr>
+          <w:lang w:val="pt-BR"/>
+        </w:rPr>
+        <w:tab/>
+      </w:r>
+      <w:r>
+        <w:rPr>
+          <w:lang w:val="pt-BR"/>
+        </w:rPr>
+        <w:tab/>
+        <w:t>C &lt;- uma componente conexa qualquer de F</w:t>
+      </w:r>
+    </w:p>
+    <w:p>
+      <w:pPr>
+        <w:rPr>
+          <w:lang w:val="pt-BR"/>
+        </w:rPr>
+      </w:pPr>
+      <w:r>
+        <w:rPr>
+          <w:lang w:val="pt-BR"/>
+        </w:rPr>
+        <w:tab/>
+      </w:r>
+      <w:r>
+        <w:rPr>
+          <w:lang w:val="pt-BR"/>
+        </w:rPr>
+        <w:tab/>
+        <w:t>E &lt;- aresta mínima qualquer que não pertença a F com um vértice em F</w:t>
+      </w:r>
+    </w:p>
+    <w:p>
+      <w:pPr>
+        <w:rPr>
+          <w:lang w:val="pt-BR"/>
+        </w:rPr>
+      </w:pPr>
+      <w:r>
+        <w:rPr>
+          <w:lang w:val="pt-BR"/>
+        </w:rPr>
+        <w:tab/>
+      </w:r>
+      <w:r>
+        <w:rPr>
+          <w:lang w:val="pt-BR"/>
+        </w:rPr>
+        <w:tab/>
+        <w:t>Adicionar E a F</w:t>
+      </w:r>
+    </w:p>
+    <w:p>
+      <w:pPr>
+        <w:rPr>
+          <w:lang w:val="pt-BR"/>
+        </w:rPr>
+      </w:pPr>
+      <w:r>
+        <w:rPr>
+          <w:lang w:val="pt-BR"/>
+        </w:rPr>
+        <w:tab/>
+        <w:t>Return F</w:t>
+      </w:r>
+    </w:p>
+    <w:p>
+      <w:pPr>
+        <w:rPr>
+          <w:lang w:val="pt-BR"/>
+        </w:rPr>
+      </w:pPr>
+    </w:p>
+    <w:p>
+      <w:pPr>
+        <w:spacing w:after="0" w:line="276" w:lineRule="auto"/>
+        <w:rPr>
+          <w:b/>
+          <w:u w:val="single"/>
+          <w:lang w:val="pt-BR"/>
+        </w:rPr>
+      </w:pPr>
+      <w:r>
+        <w:rPr>
+          <w:b/>
+          <w:u w:val="single"/>
+          <w:lang w:val="pt-BR"/>
+        </w:rPr>
+        <w:lastRenderedPageBreak/>
+        <w:t>Exercício 2</w:t>
+      </w:r>
+    </w:p>
+    <w:p>
+      <w:pPr>
+        <w:spacing w:after="0" w:line="276" w:lineRule="auto"/>
+        <w:rPr>
+          <w:b/>
+          <w:u w:val="single"/>
+          <w:lang w:val="pt-BR"/>
+        </w:rPr>
+      </w:pPr>
+    </w:p>
+    <w:p>
+      <w:pPr>
+        <w:spacing w:after="0" w:line="276" w:lineRule="auto"/>
+        <w:rPr>
+          <w:b/>
+          <w:lang w:val="pt-BR"/>
+        </w:rPr>
+      </w:pPr>
+      <w:r>
+        <w:rPr>
+          <w:b/>
+          <w:lang w:val="pt-BR"/>
+        </w:rPr>
+        <w:t>(a)</w:t>
+      </w:r>
+    </w:p>
+    <w:p>
+      <w:pPr>
+        <w:rPr>
+          <w:lang w:val="pt-BR"/>
+        </w:rPr>
+      </w:pPr>
+    </w:p>
+    <w:p>
+      <w:pPr>
+        <w:ind w:firstLine="720"/>
+        <w:rPr>
+          <w:lang w:val="pt-BR"/>
+        </w:rPr>
+      </w:pPr>
+      <w:r>
+        <w:rPr>
+          <w:lang w:val="pt-BR"/>
+        </w:rPr>
+        <w:t xml:space="preserve">Vamos considerar um desarrolamento da matriz em 64 vértices distintos, com v(1) = (1,1), v2 = (1,2) e assim sussecivamente. </w:t>
+      </w:r>
+    </w:p>
+    <w:p>
+      <w:pPr>
+        <w:ind w:firstLine="720"/>
+        <w:rPr>
+          <w:lang w:val="pt-BR"/>
+        </w:rPr>
+      </w:pPr>
+      <w:r>
+        <w:rPr>
+          <w:lang w:val="pt-BR"/>
+        </w:rPr>
+        <w:t>Vamos considerar também uma tabela cujas linhas correspondem aos vértices e as colunas ao custo q disponivel para ser utilizado. A células da tabela serão preenchidas com o prêmio máximo Pmax(V(i,j), q) que se consegue a partir de um trajeto que inicie no vértice V(i,j) e que consuma q unidades.</w:t>
+      </w:r>
+    </w:p>
+    <w:p>
+      <w:pPr>
+        <w:rPr>
+          <w:u w:val="single"/>
+          <w:lang w:val="pt-BR"/>
+        </w:rPr>
+      </w:pPr>
+      <w:r>
+        <w:rPr>
+          <w:u w:val="single"/>
+          <w:lang w:val="pt-BR"/>
+        </w:rPr>
+        <w:t>Caso Base:</w:t>
+      </w:r>
+    </w:p>
+    <w:p>
+      <w:pPr>
+        <w:rPr>
+          <w:lang w:val="pt-BR"/>
+        </w:rPr>
+      </w:pPr>
+      <w:r>
+        <w:rPr>
+          <w:lang w:val="pt-BR"/>
+        </w:rPr>
+        <w:tab/>
+        <w:t xml:space="preserve">Para </w:t>
+      </w:r>
+      <w:r>
+        <w:rPr>
+          <w:lang w:val="pt-BR"/>
+        </w:rPr>
+        <w:t>q</w:t>
+      </w:r>
+      <w:r>
+        <w:rPr>
+          <w:lang w:val="pt-BR"/>
+        </w:rPr>
+        <w:t xml:space="preserve"> = 1, </w:t>
+      </w:r>
+      <w:r>
+        <w:rPr>
+          <w:lang w:val="pt-BR"/>
+        </w:rPr>
+        <w:t>preenchemos a primeira coluna da tabela</w:t>
+      </w:r>
+      <w:r>
+        <w:rPr>
+          <w:lang w:val="pt-BR"/>
+        </w:rPr>
+        <w:t>.</w:t>
+      </w:r>
+      <w:r>
+        <w:rPr>
+          <w:lang w:val="pt-BR"/>
+        </w:rPr>
+        <w:t xml:space="preserve"> Neste caso, não existem unidades para consumir, logo não poderemos sair da origem (i,j). Ou seja, o prêmio máximo para ir até (i,j) será zero e para qualquer outro vértice será impossível.</w:t>
+      </w:r>
+    </w:p>
+    <w:p>
+      <w:pPr>
+        <w:rPr>
+          <w:u w:val="single"/>
+          <w:lang w:val="pt-BR"/>
+        </w:rPr>
+      </w:pPr>
+      <w:r>
+        <w:rPr>
+          <w:u w:val="single"/>
+          <w:lang w:val="pt-BR"/>
+        </w:rPr>
+        <w:t>Passo Indutivo:</w:t>
+      </w:r>
+    </w:p>
+    <w:p>
+      <w:pPr>
+        <w:rPr>
+          <w:lang w:val="pt-BR"/>
+        </w:rPr>
+      </w:pPr>
+      <w:r>
+        <w:rPr>
+          <w:lang w:val="pt-BR"/>
+        </w:rPr>
+        <w:tab/>
+        <w:t xml:space="preserve">Pela </w:t>
+      </w:r>
       <w:bookmarkStart w:id="0" w:name="_GoBack"/>
       <w:bookmarkEnd w:id="0"/>
-    </w:p>
-    <w:p>
-      <w:pPr>
-        <w:rPr>
-          <w:u w:val="single"/>
-          <w:lang w:val="pt-BR"/>
-        </w:rPr>
-      </w:pPr>
-      <w:r>
-        <w:rPr>
-          <w:u w:val="single"/>
-          <w:lang w:val="pt-BR"/>
-        </w:rPr>
-        <w:t>Passo Indutivo:</w:t>
-      </w:r>
     </w:p>
     <w:p>
       <w:pPr>
@@ -240,7 +1193,7 @@
     </w:rPrDefault>
     <w:pPrDefault/>
   </w:docDefaults>
-  <w:latentStyles w:defLockedState="0" w:defUIPriority="99" w:defSemiHidden="0" w:defUnhideWhenUsed="0" w:defQFormat="0" w:count="381">
+  <w:latentStyles w:defLockedState="0" w:defUIPriority="99" w:defSemiHidden="0" w:defUnhideWhenUsed="0" w:defQFormat="0" w:count="371">
     <w:lsdException w:name="Normal" w:uiPriority="0" w:qFormat="1"/>
     <w:lsdException w:name="heading 1" w:uiPriority="9" w:qFormat="1"/>
     <w:lsdException w:name="heading 2" w:semiHidden="1" w:uiPriority="9" w:unhideWhenUsed="1" w:qFormat="1"/>
@@ -346,6 +1299,7 @@
     <w:lsdException w:name="HTML Sample" w:semiHidden="1" w:unhideWhenUsed="1"/>
     <w:lsdException w:name="HTML Typewriter" w:semiHidden="1" w:unhideWhenUsed="1"/>
     <w:lsdException w:name="HTML Variable" w:semiHidden="1" w:unhideWhenUsed="1"/>
+    <w:lsdException w:name="Normal Table" w:semiHidden="1" w:unhideWhenUsed="1"/>
     <w:lsdException w:name="annotation subject" w:semiHidden="1" w:unhideWhenUsed="1"/>
     <w:lsdException w:name="No List" w:semiHidden="1" w:unhideWhenUsed="1"/>
     <w:lsdException w:name="Outline List 1" w:semiHidden="1" w:unhideWhenUsed="1"/>
@@ -392,17 +1346,10 @@
     <w:lsdException w:name="Table Subtle 2" w:semiHidden="1" w:unhideWhenUsed="1"/>
     <w:lsdException w:name="Table Web 1" w:semiHidden="1" w:unhideWhenUsed="1"/>
     <w:lsdException w:name="Table Web 2" w:semiHidden="1" w:unhideWhenUsed="1"/>
+    <w:lsdException w:name="Table Web 3" w:semiHidden="1" w:unhideWhenUsed="1"/>
     <w:lsdException w:name="Balloon Text" w:semiHidden="1" w:unhideWhenUsed="1"/>
     <w:lsdException w:name="Table Grid" w:uiPriority="39"/>
-    <w:lsdException w:name="Note Level 1" w:semiHidden="1" w:unhideWhenUsed="1"/>
-    <w:lsdException w:name="Note Level 2" w:semiHidden="1" w:unhideWhenUsed="1"/>
-    <w:lsdException w:name="Note Level 3" w:semiHidden="1" w:unhideWhenUsed="1"/>
-    <w:lsdException w:name="Note Level 4" w:semiHidden="1" w:unhideWhenUsed="1"/>
-    <w:lsdException w:name="Note Level 5" w:semiHidden="1" w:unhideWhenUsed="1"/>
-    <w:lsdException w:name="Note Level 6" w:semiHidden="1" w:unhideWhenUsed="1"/>
-    <w:lsdException w:name="Note Level 7" w:semiHidden="1" w:unhideWhenUsed="1"/>
-    <w:lsdException w:name="Note Level 8" w:semiHidden="1" w:unhideWhenUsed="1"/>
-    <w:lsdException w:name="Note Level 9" w:semiHidden="1" w:unhideWhenUsed="1"/>
+    <w:lsdException w:name="Table Theme" w:semiHidden="1" w:unhideWhenUsed="1"/>
     <w:lsdException w:name="Placeholder Text" w:semiHidden="1"/>
     <w:lsdException w:name="No Spacing" w:uiPriority="1" w:qFormat="1"/>
     <w:lsdException w:name="Light Shading" w:uiPriority="60"/>
@@ -618,7 +1565,6 @@
     <w:lsdException w:name="List Table 5 Dark Accent 6" w:uiPriority="50"/>
     <w:lsdException w:name="List Table 6 Colorful Accent 6" w:uiPriority="51"/>
     <w:lsdException w:name="List Table 7 Colorful Accent 6" w:uiPriority="52"/>
-    <w:lsdException w:name="Mention" w:semiHidden="1" w:unhideWhenUsed="1"/>
   </w:latentStyles>
   <w:style w:type="paragraph" w:default="1" w:styleId="Normal">
     <w:name w:val="Normal"/>

</xml_diff>

<commit_message>
falta só os codigo @_@
</commit_message>
<xml_diff>
--- a/Trabalho2/Trabalho_2.docx
+++ b/Trabalho2/Trabalho_2.docx
@@ -1,6 +1,6 @@
 
 <file path=word/document.xml><?xml version="1.0" encoding="utf-8"?>
-<w:document xmlns:wpc="http://schemas.microsoft.com/office/word/2010/wordprocessingCanvas" xmlns:mc="http://schemas.openxmlformats.org/markup-compatibility/2006" xmlns:o="urn:schemas-microsoft-com:office:office" xmlns:r="http://schemas.openxmlformats.org/officeDocument/2006/relationships" xmlns:m="http://schemas.openxmlformats.org/officeDocument/2006/math" xmlns:v="urn:schemas-microsoft-com:vml" xmlns:wp14="http://schemas.microsoft.com/office/word/2010/wordprocessingDrawing" xmlns:wp="http://schemas.openxmlformats.org/drawingml/2006/wordprocessingDrawing" xmlns:w10="urn:schemas-microsoft-com:office:word" xmlns:w="http://schemas.openxmlformats.org/wordprocessingml/2006/main" xmlns:w14="http://schemas.microsoft.com/office/word/2010/wordml" xmlns:w15="http://schemas.microsoft.com/office/word/2012/wordml" xmlns:wpg="http://schemas.microsoft.com/office/word/2010/wordprocessingGroup" xmlns:wpi="http://schemas.microsoft.com/office/word/2010/wordprocessingInk" xmlns:wne="http://schemas.microsoft.com/office/word/2006/wordml" xmlns:wps="http://schemas.microsoft.com/office/word/2010/wordprocessingShape" mc:Ignorable="w14 w15 wp14">
+<w:document xmlns:wpc="http://schemas.microsoft.com/office/word/2010/wordprocessingCanvas" xmlns:cx="http://schemas.microsoft.com/office/drawing/2014/chartex" xmlns:cx1="http://schemas.microsoft.com/office/drawing/2015/9/8/chartex" xmlns:cx2="http://schemas.microsoft.com/office/drawing/2015/10/21/chartex" xmlns:cx3="http://schemas.microsoft.com/office/drawing/2016/5/9/chartex" xmlns:cx4="http://schemas.microsoft.com/office/drawing/2016/5/10/chartex" xmlns:cx5="http://schemas.microsoft.com/office/drawing/2016/5/11/chartex" xmlns:cx6="http://schemas.microsoft.com/office/drawing/2016/5/12/chartex" xmlns:cx7="http://schemas.microsoft.com/office/drawing/2016/5/13/chartex" xmlns:cx8="http://schemas.microsoft.com/office/drawing/2016/5/14/chartex" xmlns:mc="http://schemas.openxmlformats.org/markup-compatibility/2006" xmlns:aink="http://schemas.microsoft.com/office/drawing/2016/ink" xmlns:am3d="http://schemas.microsoft.com/office/drawing/2017/model3d" xmlns:o="urn:schemas-microsoft-com:office:office" xmlns:r="http://schemas.openxmlformats.org/officeDocument/2006/relationships" xmlns:m="http://schemas.openxmlformats.org/officeDocument/2006/math" xmlns:v="urn:schemas-microsoft-com:vml" xmlns:wp14="http://schemas.microsoft.com/office/word/2010/wordprocessingDrawing" xmlns:wp="http://schemas.openxmlformats.org/drawingml/2006/wordprocessingDrawing" xmlns:w10="urn:schemas-microsoft-com:office:word" xmlns:w="http://schemas.openxmlformats.org/wordprocessingml/2006/main" xmlns:w14="http://schemas.microsoft.com/office/word/2010/wordml" xmlns:w15="http://schemas.microsoft.com/office/word/2012/wordml" xmlns:w16se="http://schemas.microsoft.com/office/word/2015/wordml/symex" xmlns:wpg="http://schemas.microsoft.com/office/word/2010/wordprocessingGroup" xmlns:wpi="http://schemas.microsoft.com/office/word/2010/wordprocessingInk" xmlns:wne="http://schemas.microsoft.com/office/word/2006/wordml" xmlns:wps="http://schemas.microsoft.com/office/word/2010/wordprocessingShape" mc:Ignorable="w14 w15 w16se wp14">
   <w:body>
     <w:p>
       <w:pPr>
@@ -99,6 +99,7 @@
     <w:p>
       <w:pPr>
         <w:spacing w:after="0" w:line="276" w:lineRule="auto"/>
+        <w:jc w:val="both"/>
         <w:rPr>
           <w:b/>
           <w:lang w:val="pt-BR"/>
@@ -114,6 +115,7 @@
     </w:p>
     <w:p>
       <w:pPr>
+        <w:jc w:val="both"/>
         <w:rPr>
           <w:lang w:val="pt-BR"/>
         </w:rPr>
@@ -139,6 +141,7 @@
     </w:p>
     <w:p>
       <w:pPr>
+        <w:jc w:val="both"/>
         <w:rPr>
           <w:u w:val="single"/>
           <w:lang w:val="pt-BR"/>
@@ -154,6 +157,7 @@
     </w:p>
     <w:p>
       <w:pPr>
+        <w:jc w:val="both"/>
         <w:rPr>
           <w:lang w:val="pt-BR"/>
         </w:rPr>
@@ -168,6 +172,7 @@
     </w:p>
     <w:p>
       <w:pPr>
+        <w:jc w:val="both"/>
         <w:rPr>
           <w:u w:val="single"/>
           <w:lang w:val="pt-BR"/>
@@ -183,6 +188,7 @@
     </w:p>
     <w:p>
       <w:pPr>
+        <w:jc w:val="both"/>
         <w:rPr>
           <w:lang w:val="pt-BR"/>
         </w:rPr>
@@ -203,6 +209,7 @@
     </w:p>
     <w:p>
       <w:pPr>
+        <w:jc w:val="both"/>
         <w:rPr>
           <w:lang w:val="pt-BR"/>
         </w:rPr>
@@ -235,6 +242,7 @@
     </w:p>
     <w:p>
       <w:pPr>
+        <w:jc w:val="both"/>
         <w:rPr>
           <w:lang w:val="pt-BR"/>
         </w:rPr>
@@ -288,60 +296,56 @@
       </w:r>
     </w:p>
     <w:p>
-      <w:pPr>
-        <w:rPr>
-          <w:lang w:val="pt-BR"/>
-        </w:rPr>
-      </w:pPr>
-      <w:r>
-        <w:tab/>
-      </w:r>
-      <w:r>
-        <w:tab/>
-      </w:r>
-      <w:r>
-        <w:rPr>
-          <w:lang w:val="pt-BR"/>
-        </w:rPr>
+      <w:r>
+        <w:tab/>
+      </w:r>
+      <w:r>
+        <w:tab/>
+      </w:r>
+      <w:r>
         <w:t>Return G</w:t>
       </w:r>
       <w:r>
-        <w:rPr>
-          <w:lang w:val="pt-BR"/>
-        </w:rPr>
-        <w:tab/>
-      </w:r>
-      <w:r>
-        <w:rPr>
-          <w:lang w:val="pt-BR"/>
-        </w:rPr>
-        <w:t>#G contém 1 vértice</w:t>
-      </w:r>
-    </w:p>
-    <w:p>
-      <w:pPr>
-        <w:rPr>
-          <w:lang w:val="pt-BR"/>
-        </w:rPr>
-      </w:pPr>
-      <w:r>
-        <w:rPr>
-          <w:lang w:val="pt-BR"/>
-        </w:rPr>
-        <w:tab/>
-        <w:t>A &lt;- Find(G, K-1)</w:t>
-      </w:r>
-    </w:p>
-    <w:p>
-      <w:pPr>
-        <w:rPr>
-          <w:lang w:val="pt-BR"/>
-        </w:rPr>
-      </w:pPr>
-      <w:r>
-        <w:rPr>
-          <w:lang w:val="pt-BR"/>
-        </w:rPr>
+        <w:tab/>
+      </w:r>
+      <w:r>
+        <w:t xml:space="preserve">#G </w:t>
+      </w:r>
+      <w:proofErr w:type="spellStart"/>
+      <w:r>
+        <w:t>contém</w:t>
+      </w:r>
+      <w:proofErr w:type="spellEnd"/>
+      <w:r>
+        <w:t xml:space="preserve"> 1 </w:t>
+      </w:r>
+      <w:proofErr w:type="spellStart"/>
+      <w:r>
+        <w:t>vértice</w:t>
+      </w:r>
+      <w:proofErr w:type="spellEnd"/>
+    </w:p>
+    <w:p>
+      <w:r>
+        <w:tab/>
+        <w:t xml:space="preserve">A &lt;- </w:t>
+      </w:r>
+      <w:proofErr w:type="gramStart"/>
+      <w:r>
+        <w:t>Find(</w:t>
+      </w:r>
+      <w:proofErr w:type="gramEnd"/>
+      <w:r>
+        <w:t>G, K-1)</w:t>
+      </w:r>
+    </w:p>
+    <w:p>
+      <w:pPr>
+        <w:rPr>
+          <w:lang w:val="pt-BR"/>
+        </w:rPr>
+      </w:pPr>
+      <w:r>
         <w:tab/>
       </w:r>
       <w:r>
@@ -526,6 +530,7 @@
     <w:p>
       <w:pPr>
         <w:spacing w:after="0" w:line="276" w:lineRule="auto"/>
+        <w:jc w:val="both"/>
         <w:rPr>
           <w:b/>
           <w:u w:val="single"/>
@@ -536,6 +541,189 @@
     <w:p>
       <w:pPr>
         <w:spacing w:after="0" w:line="276" w:lineRule="auto"/>
+        <w:jc w:val="both"/>
+        <w:rPr>
+          <w:b/>
+          <w:lang w:val="pt-BR"/>
+        </w:rPr>
+      </w:pPr>
+      <w:r>
+        <w:rPr>
+          <w:b/>
+          <w:lang w:val="pt-BR"/>
+        </w:rPr>
+        <w:t>(e.a)</w:t>
+      </w:r>
+    </w:p>
+    <w:p>
+      <w:pPr>
+        <w:spacing w:after="0" w:line="276" w:lineRule="auto"/>
+        <w:jc w:val="both"/>
+        <w:rPr>
+          <w:b/>
+          <w:lang w:val="pt-BR"/>
+        </w:rPr>
+      </w:pPr>
+    </w:p>
+    <w:p>
+      <w:pPr>
+        <w:jc w:val="both"/>
+        <w:rPr>
+          <w:u w:val="single"/>
+          <w:lang w:val="pt-BR"/>
+        </w:rPr>
+      </w:pPr>
+      <w:r>
+        <w:rPr>
+          <w:u w:val="single"/>
+          <w:lang w:val="pt-BR"/>
+        </w:rPr>
+        <w:t>Caso Base:</w:t>
+      </w:r>
+    </w:p>
+    <w:p>
+      <w:pPr>
+        <w:jc w:val="both"/>
+        <w:rPr>
+          <w:lang w:val="pt-BR"/>
+        </w:rPr>
+      </w:pPr>
+      <w:r>
+        <w:rPr>
+          <w:lang w:val="pt-BR"/>
+        </w:rPr>
+        <w:tab/>
+        <w:t>Para k = 1, a florestas F(1) conterá todos os vértices de V, porém nenhuma aresta. Assim, haverá |V| componentes conexas e a soma dos pesos será mínima.</w:t>
+      </w:r>
+    </w:p>
+    <w:p>
+      <w:pPr>
+        <w:jc w:val="both"/>
+        <w:rPr>
+          <w:u w:val="single"/>
+          <w:lang w:val="pt-BR"/>
+        </w:rPr>
+      </w:pPr>
+      <w:r>
+        <w:rPr>
+          <w:u w:val="single"/>
+          <w:lang w:val="pt-BR"/>
+        </w:rPr>
+        <w:t>Passo Indutivo:</w:t>
+      </w:r>
+    </w:p>
+    <w:p>
+      <w:pPr>
+        <w:jc w:val="both"/>
+        <w:rPr>
+          <w:lang w:val="pt-BR"/>
+        </w:rPr>
+      </w:pPr>
+      <w:r>
+        <w:rPr>
+          <w:lang w:val="pt-BR"/>
+        </w:rPr>
+        <w:tab/>
+        <w:t>Pela hipótese indutiva temos que o teorema é válido para k vértices e vamos provar que também é válido para k + 1 vértices. Um componente conexo de F(k) possuirá pelo menos k vértices. Sendo assim, o único modo de garantir que este componente passe a conter pelo menos K + 1 vértices é adicionando um vértice a este componente.</w:t>
+      </w:r>
+    </w:p>
+    <w:p>
+      <w:pPr>
+        <w:jc w:val="both"/>
+        <w:rPr>
+          <w:lang w:val="pt-BR"/>
+        </w:rPr>
+      </w:pPr>
+      <w:r>
+        <w:rPr>
+          <w:lang w:val="pt-BR"/>
+        </w:rPr>
+        <w:tab/>
+        <w:t xml:space="preserve">Então, enquanto houverem componentes conexo em F(k+1) com números de vértices menores que k + 1 </w:t>
+      </w:r>
+      <w:r>
+        <w:rPr>
+          <w:lang w:val="pt-BR"/>
+        </w:rPr>
+        <w:t>devemos</w:t>
+      </w:r>
+      <w:r>
+        <w:rPr>
+          <w:lang w:val="pt-BR"/>
+        </w:rPr>
+        <w:t xml:space="preserve"> </w:t>
+      </w:r>
+      <w:r>
+        <w:rPr>
+          <w:lang w:val="pt-BR"/>
+        </w:rPr>
+        <w:t xml:space="preserve">escolher a aresta de menor peso </w:t>
+      </w:r>
+      <w:r>
+        <w:rPr>
+          <w:lang w:val="pt-BR"/>
+        </w:rPr>
+        <w:t xml:space="preserve">do conjunto de arestas G ainda não utilizados em F(K+1) e passar para um componente conexo A de F(k+1),  </w:t>
+      </w:r>
+      <w:r>
+        <w:rPr>
+          <w:lang w:val="pt-BR"/>
+        </w:rPr>
+        <w:t xml:space="preserve">tal que apenas um vértice desta aresta pertença a </w:t>
+      </w:r>
+      <w:r>
+        <w:rPr>
+          <w:lang w:val="pt-BR"/>
+        </w:rPr>
+        <w:t>A.</w:t>
+      </w:r>
+    </w:p>
+    <w:p>
+      <w:pPr>
+        <w:jc w:val="both"/>
+        <w:rPr>
+          <w:lang w:val="pt-BR"/>
+        </w:rPr>
+      </w:pPr>
+      <w:r>
+        <w:rPr>
+          <w:lang w:val="pt-BR"/>
+        </w:rPr>
+        <w:tab/>
+        <w:t>Desta manei</w:t>
+      </w:r>
+      <w:r>
+        <w:rPr>
+          <w:lang w:val="pt-BR"/>
+        </w:rPr>
+        <w:t>ra provamos o teorema, pois</w:t>
+      </w:r>
+      <w:r>
+        <w:rPr>
+          <w:lang w:val="pt-BR"/>
+        </w:rPr>
+        <w:t xml:space="preserve"> todo componente conexo contará com pelo menos k + 1 vé</w:t>
+      </w:r>
+      <w:r>
+        <w:rPr>
+          <w:lang w:val="pt-BR"/>
+        </w:rPr>
+        <w:t>rtices e, assim, obteremos F(k+1).</w:t>
+      </w:r>
+    </w:p>
+    <w:p>
+      <w:pPr>
+        <w:spacing w:after="0" w:line="276" w:lineRule="auto"/>
+        <w:jc w:val="both"/>
+        <w:rPr>
+          <w:b/>
+          <w:lang w:val="pt-BR"/>
+        </w:rPr>
+      </w:pPr>
+    </w:p>
+    <w:p>
+      <w:pPr>
+        <w:spacing w:after="0" w:line="276" w:lineRule="auto"/>
         <w:rPr>
           <w:b/>
           <w:lang w:val="pt-BR"/>
@@ -553,7 +741,7 @@
           <w:b/>
           <w:lang w:val="pt-BR"/>
         </w:rPr>
-        <w:t>e.a</w:t>
+        <w:t>e.b</w:t>
       </w:r>
       <w:r>
         <w:rPr>
@@ -565,248 +753,6 @@
     </w:p>
     <w:p>
       <w:pPr>
-        <w:spacing w:after="0" w:line="276" w:lineRule="auto"/>
-        <w:rPr>
-          <w:b/>
-          <w:lang w:val="pt-BR"/>
-        </w:rPr>
-      </w:pPr>
-    </w:p>
-    <w:p>
-      <w:pPr>
-        <w:rPr>
-          <w:u w:val="single"/>
-          <w:lang w:val="pt-BR"/>
-        </w:rPr>
-      </w:pPr>
-      <w:r>
-        <w:rPr>
-          <w:u w:val="single"/>
-          <w:lang w:val="pt-BR"/>
-        </w:rPr>
-        <w:t>Caso Base:</w:t>
-      </w:r>
-    </w:p>
-    <w:p>
-      <w:pPr>
-        <w:rPr>
-          <w:lang w:val="pt-BR"/>
-        </w:rPr>
-      </w:pPr>
-      <w:r>
-        <w:rPr>
-          <w:lang w:val="pt-BR"/>
-        </w:rPr>
-        <w:tab/>
-        <w:t xml:space="preserve">Para k = 1, </w:t>
-      </w:r>
-      <w:r>
-        <w:rPr>
-          <w:lang w:val="pt-BR"/>
-        </w:rPr>
-        <w:t>a florestas F(1) conterá todos os vértices de V, porém nenhuma aresta. Assim, haverá |V| componentes conexas e a soma dos pesos será mínima.</w:t>
-      </w:r>
-    </w:p>
-    <w:p>
-      <w:pPr>
-        <w:rPr>
-          <w:u w:val="single"/>
-          <w:lang w:val="pt-BR"/>
-        </w:rPr>
-      </w:pPr>
-      <w:r>
-        <w:rPr>
-          <w:u w:val="single"/>
-          <w:lang w:val="pt-BR"/>
-        </w:rPr>
-        <w:t>Passo Indutivo:</w:t>
-      </w:r>
-    </w:p>
-    <w:p>
-      <w:pPr>
-        <w:rPr>
-          <w:lang w:val="pt-BR"/>
-        </w:rPr>
-      </w:pPr>
-      <w:r>
-        <w:rPr>
-          <w:lang w:val="pt-BR"/>
-        </w:rPr>
-        <w:tab/>
-        <w:t xml:space="preserve">Pela hipótese indutiva temos que o teorema é válido para k vértices e vamos provar que também é válido para k + 1 vértices. </w:t>
-      </w:r>
-      <w:r>
-        <w:rPr>
-          <w:lang w:val="pt-BR"/>
-        </w:rPr>
-        <w:t>Um componente conexo de F(k) possuirá pelo menos k vértices. Sendo assim, o único modo de garantir que este componente passe a conter pelo menos K + 1 vértices é adicionando um vértice a este componente.</w:t>
-      </w:r>
-    </w:p>
-    <w:p>
-      <w:pPr>
-        <w:rPr>
-          <w:lang w:val="pt-BR"/>
-        </w:rPr>
-      </w:pPr>
-      <w:r>
-        <w:rPr>
-          <w:lang w:val="pt-BR"/>
-        </w:rPr>
-        <w:tab/>
-        <w:t xml:space="preserve">Então, enquanto houverem componentes conexo em F(k+1) com números de vértices menores que k + 1 </w:t>
-      </w:r>
-      <w:r>
-        <w:rPr>
-          <w:lang w:val="pt-BR"/>
-        </w:rPr>
-        <w:t>devemos</w:t>
-      </w:r>
-      <w:r>
-        <w:rPr>
-          <w:lang w:val="pt-BR"/>
-        </w:rPr>
-        <w:t xml:space="preserve"> </w:t>
-      </w:r>
-      <w:r>
-        <w:rPr>
-          <w:lang w:val="pt-BR"/>
-        </w:rPr>
-        <w:t xml:space="preserve">escolher a aresta de menor peso </w:t>
-      </w:r>
-      <w:r>
-        <w:rPr>
-          <w:lang w:val="pt-BR"/>
-        </w:rPr>
-        <w:t>do conjunto de arestas G ainda não utilizados em F(K+1)</w:t>
-      </w:r>
-      <w:r>
-        <w:rPr>
-          <w:lang w:val="pt-BR"/>
-        </w:rPr>
-        <w:t xml:space="preserve"> e passar </w:t>
-      </w:r>
-      <w:r>
-        <w:rPr>
-          <w:lang w:val="pt-BR"/>
-        </w:rPr>
-        <w:t>para um componente conexo A de F(k+1</w:t>
-      </w:r>
-      <w:r>
-        <w:rPr>
-          <w:lang w:val="pt-BR"/>
-        </w:rPr>
-        <w:t>)</w:t>
-      </w:r>
-      <w:r>
-        <w:rPr>
-          <w:lang w:val="pt-BR"/>
-        </w:rPr>
-        <w:t xml:space="preserve">, </w:t>
-      </w:r>
-      <w:r>
-        <w:rPr>
-          <w:lang w:val="pt-BR"/>
-        </w:rPr>
-        <w:t xml:space="preserve"> </w:t>
-      </w:r>
-      <w:r>
-        <w:rPr>
-          <w:lang w:val="pt-BR"/>
-        </w:rPr>
-        <w:t xml:space="preserve">tal que apenas um vértice desta aresta pertença a </w:t>
-      </w:r>
-      <w:r>
-        <w:rPr>
-          <w:lang w:val="pt-BR"/>
-        </w:rPr>
-        <w:t>A.</w:t>
-      </w:r>
-    </w:p>
-    <w:p>
-      <w:pPr>
-        <w:rPr>
-          <w:lang w:val="pt-BR"/>
-        </w:rPr>
-      </w:pPr>
-      <w:r>
-        <w:rPr>
-          <w:lang w:val="pt-BR"/>
-        </w:rPr>
-        <w:tab/>
-        <w:t>Desta manei</w:t>
-      </w:r>
-      <w:r>
-        <w:rPr>
-          <w:lang w:val="pt-BR"/>
-        </w:rPr>
-        <w:t xml:space="preserve">ra </w:t>
-      </w:r>
-      <w:r>
-        <w:rPr>
-          <w:lang w:val="pt-BR"/>
-        </w:rPr>
-        <w:t>provamos o teorema</w:t>
-      </w:r>
-      <w:r>
-        <w:rPr>
-          <w:lang w:val="pt-BR"/>
-        </w:rPr>
-        <w:t>, pois</w:t>
-      </w:r>
-      <w:r>
-        <w:rPr>
-          <w:lang w:val="pt-BR"/>
-        </w:rPr>
-        <w:t xml:space="preserve"> todo componente conexo contará com pelo menos k + 1 vé</w:t>
-      </w:r>
-      <w:r>
-        <w:rPr>
-          <w:lang w:val="pt-BR"/>
-        </w:rPr>
-        <w:t>rtices e, assim, obteremos F(k+1).</w:t>
-      </w:r>
-    </w:p>
-    <w:p>
-      <w:pPr>
-        <w:spacing w:after="0" w:line="276" w:lineRule="auto"/>
-        <w:rPr>
-          <w:b/>
-          <w:lang w:val="pt-BR"/>
-        </w:rPr>
-      </w:pPr>
-    </w:p>
-    <w:p>
-      <w:pPr>
-        <w:spacing w:after="0" w:line="276" w:lineRule="auto"/>
-        <w:rPr>
-          <w:b/>
-          <w:lang w:val="pt-BR"/>
-        </w:rPr>
-      </w:pPr>
-      <w:r>
-        <w:rPr>
-          <w:b/>
-          <w:lang w:val="pt-BR"/>
-        </w:rPr>
-        <w:t>(</w:t>
-      </w:r>
-      <w:r>
-        <w:rPr>
-          <w:b/>
-          <w:lang w:val="pt-BR"/>
-        </w:rPr>
-        <w:t>e.b</w:t>
-      </w:r>
-      <w:r>
-        <w:rPr>
-          <w:b/>
-          <w:lang w:val="pt-BR"/>
-        </w:rPr>
-        <w:t>)</w:t>
-      </w:r>
-    </w:p>
-    <w:p>
-      <w:pPr>
         <w:rPr>
           <w:lang w:val="pt-BR"/>
         </w:rPr>
@@ -860,40 +806,24 @@
       </w:r>
     </w:p>
     <w:p>
-      <w:pPr>
-        <w:rPr>
-          <w:lang w:val="pt-BR"/>
-        </w:rPr>
-      </w:pPr>
-      <w:r>
-        <w:rPr>
-          <w:lang w:val="pt-BR"/>
-        </w:rPr>
-        <w:tab/>
-      </w:r>
-      <w:r>
-        <w:rPr>
-          <w:lang w:val="pt-BR"/>
-        </w:rPr>
-        <w:tab/>
-      </w:r>
-      <w:r>
-        <w:rPr>
-          <w:lang w:val="pt-BR"/>
-        </w:rPr>
+      <w:r>
+        <w:rPr>
+          <w:lang w:val="pt-BR"/>
+        </w:rPr>
+        <w:tab/>
+      </w:r>
+      <w:r>
+        <w:rPr>
+          <w:lang w:val="pt-BR"/>
+        </w:rPr>
+        <w:tab/>
+      </w:r>
+      <w:r>
         <w:t>Return F</w:t>
       </w:r>
     </w:p>
     <w:p>
-      <w:pPr>
-        <w:rPr>
-          <w:lang w:val="pt-BR"/>
-        </w:rPr>
-      </w:pPr>
-      <w:r>
-        <w:rPr>
-          <w:lang w:val="pt-BR"/>
-        </w:rPr>
+      <w:r>
         <w:tab/>
         <w:t>F &lt;- find (V, E, K-1)</w:t>
       </w:r>
@@ -905,10 +835,12 @@
         </w:rPr>
       </w:pPr>
       <w:r>
-        <w:rPr>
-          <w:lang w:val="pt-BR"/>
-        </w:rPr>
-        <w:tab/>
+        <w:tab/>
+      </w:r>
+      <w:r>
+        <w:rPr>
+          <w:lang w:val="pt-BR"/>
+        </w:rPr>
         <w:t>Enquanto houver componente conexa de F com número de vértices &lt; K, faça</w:t>
       </w:r>
     </w:p>
@@ -1025,6 +957,7 @@
     <w:p>
       <w:pPr>
         <w:spacing w:after="0" w:line="276" w:lineRule="auto"/>
+        <w:jc w:val="both"/>
         <w:rPr>
           <w:b/>
           <w:lang w:val="pt-BR"/>
@@ -1040,41 +973,72 @@
     </w:p>
     <w:p>
       <w:pPr>
-        <w:rPr>
-          <w:lang w:val="pt-BR"/>
-        </w:rPr>
-      </w:pPr>
-    </w:p>
-    <w:p>
-      <w:pPr>
         <w:ind w:firstLine="720"/>
-        <w:rPr>
-          <w:lang w:val="pt-BR"/>
-        </w:rPr>
-      </w:pPr>
-      <w:r>
-        <w:rPr>
-          <w:lang w:val="pt-BR"/>
-        </w:rPr>
-        <w:t xml:space="preserve">Vamos considerar um desarrolamento da matriz em 64 vértices distintos, com v(1) = (1,1), v2 = (1,2) e assim sussecivamente. </w:t>
-      </w:r>
-    </w:p>
-    <w:p>
-      <w:pPr>
-        <w:ind w:firstLine="720"/>
-        <w:rPr>
-          <w:lang w:val="pt-BR"/>
-        </w:rPr>
-      </w:pPr>
-      <w:r>
-        <w:rPr>
-          <w:lang w:val="pt-BR"/>
-        </w:rPr>
-        <w:t>Vamos considerar também uma tabela cujas linhas correspondem aos vértices e as colunas ao custo q disponivel para ser utilizado. A células da tabela serão preenchidas com o prêmio máximo Pmax(V(i,j), q) que se consegue a partir de um trajeto que inicie no vértice V(i,j) e que consuma q unidades.</w:t>
-      </w:r>
-    </w:p>
-    <w:p>
-      <w:pPr>
+        <w:jc w:val="both"/>
+        <w:rPr>
+          <w:lang w:val="pt-BR"/>
+        </w:rPr>
+      </w:pPr>
+      <w:r>
+        <w:rPr>
+          <w:lang w:val="pt-BR"/>
+        </w:rPr>
+        <w:t>Vamos considerar um</w:t>
+      </w:r>
+      <w:r>
+        <w:rPr>
+          <w:lang w:val="pt-BR"/>
+        </w:rPr>
+        <w:t>a matriz de</w:t>
+      </w:r>
+      <w:r>
+        <w:rPr>
+          <w:lang w:val="pt-BR"/>
+        </w:rPr>
+        <w:t xml:space="preserve"> 64 vértices distintos, com </w:t>
+      </w:r>
+      <w:proofErr w:type="gramStart"/>
+      <w:r>
+        <w:rPr>
+          <w:lang w:val="pt-BR"/>
+        </w:rPr>
+        <w:t>v(</w:t>
+      </w:r>
+      <w:proofErr w:type="gramEnd"/>
+      <w:r>
+        <w:rPr>
+          <w:lang w:val="pt-BR"/>
+        </w:rPr>
+        <w:t xml:space="preserve">1) = (1,1), v2 </w:t>
+      </w:r>
+      <w:r>
+        <w:rPr>
+          <w:lang w:val="pt-BR"/>
+        </w:rPr>
+        <w:t xml:space="preserve">= (1,2) e assim sucessivamente, </w:t>
+      </w:r>
+      <w:r>
+        <w:rPr>
+          <w:lang w:val="pt-BR"/>
+        </w:rPr>
+        <w:t xml:space="preserve"> </w:t>
+      </w:r>
+      <w:r>
+        <w:rPr>
+          <w:lang w:val="pt-BR"/>
+        </w:rPr>
+        <w:t xml:space="preserve">distribuída em </w:t>
+      </w:r>
+      <w:r>
+        <w:rPr>
+          <w:lang w:val="pt-BR"/>
+        </w:rPr>
+        <w:t>uma tabela cujas linhas correspondem aos vértices e as colunas ao custo q disponivel para ser utilizado. A células da tabela serão preenchidas com o prêmio máximo Pmax(V(i,j), q) que se consegue a partir de um trajeto que inicie no vértice V(i,j) e que consuma q unidades.</w:t>
+      </w:r>
+    </w:p>
+    <w:p>
+      <w:pPr>
+        <w:jc w:val="both"/>
         <w:rPr>
           <w:u w:val="single"/>
           <w:lang w:val="pt-BR"/>
@@ -1090,78 +1054,729 @@
     </w:p>
     <w:p>
       <w:pPr>
-        <w:rPr>
-          <w:lang w:val="pt-BR"/>
-        </w:rPr>
-      </w:pPr>
-      <w:r>
-        <w:rPr>
-          <w:lang w:val="pt-BR"/>
-        </w:rPr>
-        <w:tab/>
-        <w:t xml:space="preserve">Para </w:t>
-      </w:r>
+        <w:jc w:val="both"/>
+        <w:rPr>
+          <w:lang w:val="pt-BR"/>
+        </w:rPr>
+      </w:pPr>
+      <w:r>
+        <w:rPr>
+          <w:lang w:val="pt-BR"/>
+        </w:rPr>
+        <w:tab/>
+        <w:t>Para q = 1, preenchemos a primeira coluna da tabela. Neste caso, não existem unidades para consumir, logo não poderemos sair da origem (i,j). Ou seja, o prêmio máximo para ir até (i,j) será zero e para qualquer outro vértice será impossível.</w:t>
+      </w:r>
+    </w:p>
+    <w:p>
+      <w:pPr>
+        <w:jc w:val="both"/>
+        <w:rPr>
+          <w:u w:val="single"/>
+          <w:lang w:val="pt-BR"/>
+        </w:rPr>
+      </w:pPr>
+      <w:r>
+        <w:rPr>
+          <w:u w:val="single"/>
+          <w:lang w:val="pt-BR"/>
+        </w:rPr>
+        <w:t>Passo Indutivo:</w:t>
+      </w:r>
+    </w:p>
+    <w:p>
+      <w:pPr>
+        <w:spacing w:after="0" w:line="276" w:lineRule="auto"/>
+        <w:rPr>
+          <w:b/>
+          <w:lang w:val="pt-BR"/>
+        </w:rPr>
+      </w:pPr>
+      <w:r>
+        <w:rPr>
+          <w:lang w:val="pt-BR"/>
+        </w:rPr>
+        <w:tab/>
+      </w:r>
+      <w:r>
+        <w:rPr>
+          <w:lang w:val="pt-BR"/>
+        </w:rPr>
+        <w:t>Por indução forte, como hipótese indutiva</w:t>
+      </w:r>
+      <w:r>
+        <w:rPr>
+          <w:lang w:val="pt-BR"/>
+        </w:rPr>
+        <w:t xml:space="preserve"> temos que o teorema é válido para 0 &lt;= q &lt;= Q, e queremos provar que é válido também p</w:t>
+      </w:r>
+      <w:r>
+        <w:rPr>
+          <w:lang w:val="pt-BR"/>
+        </w:rPr>
+        <w:t xml:space="preserve">ara Q + 1. Neste caso, para cada um dos vértices v, devemos encontrar o prêmio máximo que pode ser obtido chegando a v consumindo Q + 1 unidades. Logo, podemos observar que, para que a condição acima seja satisfeita, no instante imediatamente anterior à chegada em v, estaríamos em um vértice </w:t>
+      </w:r>
+      <w:proofErr w:type="gramStart"/>
+      <w:r>
+        <w:rPr>
+          <w:lang w:val="pt-BR"/>
+        </w:rPr>
+        <w:t>v(</w:t>
+      </w:r>
+      <w:proofErr w:type="gramEnd"/>
+      <w:r>
+        <w:rPr>
+          <w:lang w:val="pt-BR"/>
+        </w:rPr>
+        <w:t xml:space="preserve">n), vizinho de v,  com Q+1-q(v) unidades consumidas, sendo q(v) o custo associado ao vértice v. Visto que o prêmio </w:t>
+      </w:r>
+      <w:r>
+        <w:rPr>
+          <w:lang w:val="pt-BR"/>
+        </w:rPr>
+        <w:t xml:space="preserve">p(v) associado ao vértice v é constante, devemos escolher v(n) de maneira que </w:t>
+      </w:r>
+      <w:proofErr w:type="spellStart"/>
+      <w:r>
+        <w:rPr>
+          <w:lang w:val="pt-BR"/>
+        </w:rPr>
+        <w:t>Pmax</w:t>
+      </w:r>
+      <w:proofErr w:type="spellEnd"/>
+      <w:r>
+        <w:rPr>
+          <w:lang w:val="pt-BR"/>
+        </w:rPr>
+        <w:t xml:space="preserve">(v(n),Q+1-q(v)) seja máximo, garantindo assim que </w:t>
+      </w:r>
+      <w:proofErr w:type="spellStart"/>
+      <w:r>
+        <w:rPr>
+          <w:lang w:val="pt-BR"/>
+        </w:rPr>
+        <w:t>Pmax</w:t>
+      </w:r>
+      <w:proofErr w:type="spellEnd"/>
+      <w:r>
+        <w:rPr>
+          <w:lang w:val="pt-BR"/>
+        </w:rPr>
+        <w:t xml:space="preserve">(v, Q+1) = p(v) + </w:t>
+      </w:r>
+      <w:proofErr w:type="spellStart"/>
+      <w:r>
+        <w:rPr>
+          <w:lang w:val="pt-BR"/>
+        </w:rPr>
+        <w:t>Pmax</w:t>
+      </w:r>
+      <w:proofErr w:type="spellEnd"/>
+      <w:r>
+        <w:rPr>
+          <w:lang w:val="pt-BR"/>
+        </w:rPr>
+        <w:t xml:space="preserve">(v(n),Q+1-q(v)) também seja máximo. Vale ressaltar que caso Q + 1 - </w:t>
+      </w:r>
+      <w:proofErr w:type="gramStart"/>
+      <w:r>
+        <w:rPr>
+          <w:lang w:val="pt-BR"/>
+        </w:rPr>
+        <w:t>q(</w:t>
+      </w:r>
+      <w:proofErr w:type="gramEnd"/>
+      <w:r>
+        <w:rPr>
+          <w:lang w:val="pt-BR"/>
+        </w:rPr>
+        <w:t xml:space="preserve">v) &lt; 0, teremos que </w:t>
+      </w:r>
+      <w:proofErr w:type="spellStart"/>
+      <w:r>
+        <w:rPr>
+          <w:lang w:val="pt-BR"/>
+        </w:rPr>
+        <w:t>Pmax</w:t>
+      </w:r>
+      <w:proofErr w:type="spellEnd"/>
+      <w:r>
+        <w:rPr>
+          <w:lang w:val="pt-BR"/>
+        </w:rPr>
+        <w:t>(v(n),Q+1-q(v)) é impossível.</w:t>
+      </w:r>
+      <w:r>
+        <w:rPr>
+          <w:b/>
+          <w:lang w:val="pt-BR"/>
+        </w:rPr>
+        <w:t xml:space="preserve"> </w:t>
+      </w:r>
+    </w:p>
+    <w:p>
+      <w:pPr>
+        <w:spacing w:after="0" w:line="276" w:lineRule="auto"/>
+        <w:rPr>
+          <w:b/>
+          <w:lang w:val="pt-BR"/>
+        </w:rPr>
+      </w:pPr>
+    </w:p>
+    <w:p>
+      <w:pPr>
+        <w:spacing w:line="276" w:lineRule="auto"/>
+        <w:rPr>
+          <w:b/>
+          <w:lang w:val="pt-BR"/>
+        </w:rPr>
+      </w:pPr>
+      <w:r>
+        <w:rPr>
+          <w:b/>
+          <w:lang w:val="pt-BR"/>
+        </w:rPr>
+        <w:t>(b</w:t>
+      </w:r>
+      <w:r>
+        <w:rPr>
+          <w:b/>
+          <w:lang w:val="pt-BR"/>
+        </w:rPr>
+        <w:t>)</w:t>
+      </w:r>
+    </w:p>
+    <w:p>
+      <w:pPr>
+        <w:jc w:val="both"/>
+        <w:rPr>
+          <w:lang w:val="pt-BR"/>
+        </w:rPr>
+      </w:pPr>
+      <w:proofErr w:type="spellStart"/>
+      <w:proofErr w:type="gramStart"/>
+      <w:r>
+        <w:rPr>
+          <w:lang w:val="pt-BR"/>
+        </w:rPr>
+        <w:t>Melhor</w:t>
+      </w:r>
+      <w:r>
+        <w:rPr>
+          <w:lang w:val="pt-BR"/>
+        </w:rPr>
+        <w:t>Caminho</w:t>
+      </w:r>
+      <w:proofErr w:type="spellEnd"/>
+      <w:r>
+        <w:rPr>
+          <w:lang w:val="pt-BR"/>
+        </w:rPr>
+        <w:t>(</w:t>
+      </w:r>
+      <w:proofErr w:type="gramEnd"/>
+      <w:r>
+        <w:rPr>
+          <w:lang w:val="pt-BR"/>
+        </w:rPr>
+        <w:t>v, q)</w:t>
+      </w:r>
+    </w:p>
+    <w:p>
+      <w:pPr>
+        <w:jc w:val="both"/>
+        <w:rPr>
+          <w:lang w:val="pt-BR"/>
+        </w:rPr>
+      </w:pPr>
+      <w:r>
+        <w:rPr>
+          <w:lang w:val="pt-BR"/>
+        </w:rPr>
+        <w:tab/>
+        <w:t xml:space="preserve">Se </w:t>
+      </w:r>
+      <w:proofErr w:type="gramStart"/>
       <w:r>
         <w:rPr>
           <w:lang w:val="pt-BR"/>
         </w:rPr>
         <w:t>q</w:t>
       </w:r>
-      <w:r>
-        <w:rPr>
-          <w:lang w:val="pt-BR"/>
-        </w:rPr>
-        <w:t xml:space="preserve"> = 1, </w:t>
-      </w:r>
-      <w:r>
-        <w:rPr>
-          <w:lang w:val="pt-BR"/>
-        </w:rPr>
-        <w:t>preenchemos a primeira coluna da tabela</w:t>
-      </w:r>
-      <w:r>
-        <w:rPr>
-          <w:lang w:val="pt-BR"/>
-        </w:rPr>
-        <w:t>.</w:t>
-      </w:r>
-      <w:r>
-        <w:rPr>
-          <w:lang w:val="pt-BR"/>
-        </w:rPr>
-        <w:t xml:space="preserve"> Neste caso, não existem unidades para consumir, logo não poderemos sair da origem (i,j). Ou seja, o prêmio máximo para ir até (i,j) será zero e para qualquer outro vértice será impossível.</w:t>
-      </w:r>
-    </w:p>
-    <w:p>
-      <w:pPr>
-        <w:rPr>
-          <w:u w:val="single"/>
-          <w:lang w:val="pt-BR"/>
-        </w:rPr>
-      </w:pPr>
-      <w:r>
-        <w:rPr>
-          <w:u w:val="single"/>
-          <w:lang w:val="pt-BR"/>
-        </w:rPr>
-        <w:t>Passo Indutivo:</w:t>
-      </w:r>
-    </w:p>
-    <w:p>
-      <w:pPr>
-        <w:rPr>
-          <w:lang w:val="pt-BR"/>
-        </w:rPr>
-      </w:pPr>
-      <w:r>
-        <w:rPr>
-          <w:lang w:val="pt-BR"/>
-        </w:rPr>
-        <w:tab/>
-        <w:t xml:space="preserve">Pela </w:t>
+      <w:proofErr w:type="gramEnd"/>
+      <w:r>
+        <w:rPr>
+          <w:lang w:val="pt-BR"/>
+        </w:rPr>
+        <w:t xml:space="preserve"> é 0, então</w:t>
+      </w:r>
+    </w:p>
+    <w:p>
+      <w:pPr>
+        <w:jc w:val="both"/>
+        <w:rPr>
+          <w:lang w:val="pt-BR"/>
+        </w:rPr>
+      </w:pPr>
+      <w:r>
+        <w:rPr>
+          <w:lang w:val="pt-BR"/>
+        </w:rPr>
+        <w:tab/>
+      </w:r>
+      <w:r>
+        <w:rPr>
+          <w:lang w:val="pt-BR"/>
+        </w:rPr>
+        <w:tab/>
+        <w:t>Se v é origem, então</w:t>
+      </w:r>
+    </w:p>
+    <w:p>
+      <w:pPr>
+        <w:jc w:val="both"/>
+        <w:rPr>
+          <w:lang w:val="pt-BR"/>
+        </w:rPr>
+      </w:pPr>
+      <w:r>
+        <w:rPr>
+          <w:lang w:val="pt-BR"/>
+        </w:rPr>
+        <w:tab/>
+      </w:r>
+      <w:r>
+        <w:rPr>
+          <w:lang w:val="pt-BR"/>
+        </w:rPr>
+        <w:tab/>
+      </w:r>
+      <w:r>
+        <w:rPr>
+          <w:lang w:val="pt-BR"/>
+        </w:rPr>
+        <w:tab/>
+      </w:r>
+      <w:proofErr w:type="spellStart"/>
+      <w:r>
+        <w:rPr>
+          <w:lang w:val="pt-BR"/>
+        </w:rPr>
+        <w:t>R</w:t>
+      </w:r>
+      <w:r>
+        <w:rPr>
+          <w:lang w:val="pt-BR"/>
+        </w:rPr>
+        <w:t>eturn</w:t>
+      </w:r>
+      <w:proofErr w:type="spellEnd"/>
+      <w:r>
+        <w:rPr>
+          <w:lang w:val="pt-BR"/>
+        </w:rPr>
+        <w:t xml:space="preserve"> </w:t>
+      </w:r>
+      <w:proofErr w:type="gramStart"/>
+      <w:r>
+        <w:rPr>
+          <w:lang w:val="pt-BR"/>
+        </w:rPr>
+        <w:t>caminho(</w:t>
+      </w:r>
+      <w:proofErr w:type="gramEnd"/>
+      <w:r>
+        <w:rPr>
+          <w:lang w:val="pt-BR"/>
+        </w:rPr>
+        <w:t>v)</w:t>
+      </w:r>
+    </w:p>
+    <w:p>
+      <w:pPr>
+        <w:jc w:val="both"/>
+        <w:rPr>
+          <w:lang w:val="pt-BR"/>
+        </w:rPr>
+      </w:pPr>
+      <w:r>
+        <w:rPr>
+          <w:lang w:val="pt-BR"/>
+        </w:rPr>
+        <w:tab/>
+      </w:r>
+      <w:r>
+        <w:rPr>
+          <w:lang w:val="pt-BR"/>
+        </w:rPr>
+        <w:tab/>
+        <w:t>Senão,</w:t>
+      </w:r>
+    </w:p>
+    <w:p>
+      <w:pPr>
+        <w:jc w:val="both"/>
+        <w:rPr>
+          <w:lang w:val="pt-BR"/>
+        </w:rPr>
+      </w:pPr>
+      <w:r>
+        <w:rPr>
+          <w:lang w:val="pt-BR"/>
+        </w:rPr>
+        <w:tab/>
+      </w:r>
+      <w:r>
+        <w:rPr>
+          <w:lang w:val="pt-BR"/>
+        </w:rPr>
+        <w:tab/>
+      </w:r>
+      <w:r>
+        <w:rPr>
+          <w:lang w:val="pt-BR"/>
+        </w:rPr>
+        <w:tab/>
+      </w:r>
+      <w:proofErr w:type="spellStart"/>
+      <w:r>
+        <w:rPr>
+          <w:lang w:val="pt-BR"/>
+        </w:rPr>
+        <w:t>Return</w:t>
+      </w:r>
+      <w:proofErr w:type="spellEnd"/>
+      <w:r>
+        <w:rPr>
+          <w:lang w:val="pt-BR"/>
+        </w:rPr>
+        <w:t xml:space="preserve"> “Caminho impossível”</w:t>
+      </w:r>
+    </w:p>
+    <w:p>
+      <w:pPr>
+        <w:jc w:val="both"/>
+        <w:rPr>
+          <w:lang w:val="pt-BR"/>
+        </w:rPr>
+      </w:pPr>
+      <w:r>
+        <w:rPr>
+          <w:lang w:val="pt-BR"/>
+        </w:rPr>
+        <w:tab/>
+        <w:t>Senão,</w:t>
+      </w:r>
+    </w:p>
+    <w:p>
+      <w:pPr>
+        <w:jc w:val="both"/>
+        <w:rPr>
+          <w:lang w:val="pt-BR"/>
+        </w:rPr>
+      </w:pPr>
+      <w:r>
+        <w:rPr>
+          <w:lang w:val="pt-BR"/>
+        </w:rPr>
+        <w:tab/>
+      </w:r>
+      <w:r>
+        <w:rPr>
+          <w:lang w:val="pt-BR"/>
+        </w:rPr>
+        <w:tab/>
+      </w:r>
+      <w:proofErr w:type="spellStart"/>
+      <w:r>
+        <w:rPr>
+          <w:lang w:val="pt-BR"/>
+        </w:rPr>
+        <w:t>Return</w:t>
+      </w:r>
+      <w:proofErr w:type="spellEnd"/>
+      <w:r>
+        <w:rPr>
+          <w:lang w:val="pt-BR"/>
+        </w:rPr>
+        <w:t xml:space="preserve"> “Caminho impos</w:t>
       </w:r>
       <w:bookmarkStart w:id="0" w:name="_GoBack"/>
       <w:bookmarkEnd w:id="0"/>
+      <w:r>
+        <w:rPr>
+          <w:lang w:val="pt-BR"/>
+        </w:rPr>
+        <w:t>sível”</w:t>
+      </w:r>
+    </w:p>
+    <w:p>
+      <w:pPr>
+        <w:jc w:val="both"/>
+        <w:rPr>
+          <w:lang w:val="pt-BR"/>
+        </w:rPr>
+      </w:pPr>
+      <w:r>
+        <w:rPr>
+          <w:lang w:val="pt-BR"/>
+        </w:rPr>
+        <w:tab/>
+      </w:r>
+      <w:proofErr w:type="spellStart"/>
+      <w:r>
+        <w:rPr>
+          <w:lang w:val="pt-BR"/>
+        </w:rPr>
+        <w:t>Vn</w:t>
+      </w:r>
+      <w:proofErr w:type="spellEnd"/>
+      <w:r>
+        <w:rPr>
+          <w:lang w:val="pt-BR"/>
+        </w:rPr>
+        <w:t xml:space="preserve"> &lt;- conjunto de vizinhos de v</w:t>
+      </w:r>
+    </w:p>
+    <w:p>
+      <w:pPr>
+        <w:jc w:val="both"/>
+        <w:rPr>
+          <w:lang w:val="pt-BR"/>
+        </w:rPr>
+      </w:pPr>
+      <w:r>
+        <w:rPr>
+          <w:lang w:val="pt-BR"/>
+        </w:rPr>
+        <w:tab/>
+      </w:r>
+      <w:proofErr w:type="gramStart"/>
+      <w:r>
+        <w:rPr>
+          <w:lang w:val="pt-BR"/>
+        </w:rPr>
+        <w:t>caminho</w:t>
+      </w:r>
+      <w:proofErr w:type="gramEnd"/>
+      <w:r>
+        <w:rPr>
+          <w:lang w:val="pt-BR"/>
+        </w:rPr>
+        <w:t xml:space="preserve"> &lt;- </w:t>
+      </w:r>
+      <w:proofErr w:type="spellStart"/>
+      <w:r>
+        <w:rPr>
+          <w:lang w:val="pt-BR"/>
+        </w:rPr>
+        <w:t>maxPremio</w:t>
+      </w:r>
+      <w:proofErr w:type="spellEnd"/>
+      <w:r>
+        <w:rPr>
+          <w:lang w:val="pt-BR"/>
+        </w:rPr>
+        <w:t>(</w:t>
+      </w:r>
+      <w:proofErr w:type="spellStart"/>
+      <w:r>
+        <w:rPr>
+          <w:lang w:val="pt-BR"/>
+        </w:rPr>
+        <w:t>MelhorCaminho</w:t>
+      </w:r>
+      <w:proofErr w:type="spellEnd"/>
+      <w:r>
+        <w:rPr>
+          <w:lang w:val="pt-BR"/>
+        </w:rPr>
+        <w:t>(v(n) pertencente a V(n), q – custo(v)))</w:t>
+      </w:r>
+    </w:p>
+    <w:p>
+      <w:pPr>
+        <w:jc w:val="both"/>
+        <w:rPr>
+          <w:lang w:val="pt-BR"/>
+        </w:rPr>
+      </w:pPr>
+      <w:r>
+        <w:rPr>
+          <w:lang w:val="pt-BR"/>
+        </w:rPr>
+        <w:tab/>
+        <w:t>Adiciona caminho ao final de v</w:t>
+      </w:r>
+    </w:p>
+    <w:p>
+      <w:pPr>
+        <w:jc w:val="both"/>
+        <w:rPr>
+          <w:lang w:val="pt-BR"/>
+        </w:rPr>
+      </w:pPr>
+      <w:r>
+        <w:rPr>
+          <w:lang w:val="pt-BR"/>
+        </w:rPr>
+        <w:tab/>
+      </w:r>
+      <w:proofErr w:type="spellStart"/>
+      <w:r>
+        <w:rPr>
+          <w:lang w:val="pt-BR"/>
+        </w:rPr>
+        <w:t>Return</w:t>
+      </w:r>
+      <w:proofErr w:type="spellEnd"/>
+      <w:r>
+        <w:rPr>
+          <w:lang w:val="pt-BR"/>
+        </w:rPr>
+        <w:t xml:space="preserve"> caminho</w:t>
+      </w:r>
+    </w:p>
+    <w:p>
+      <w:pPr>
+        <w:spacing w:after="0" w:line="276" w:lineRule="auto"/>
+        <w:rPr>
+          <w:b/>
+          <w:u w:val="single"/>
+          <w:lang w:val="pt-BR"/>
+        </w:rPr>
+      </w:pPr>
+      <w:r>
+        <w:rPr>
+          <w:b/>
+          <w:u w:val="single"/>
+          <w:lang w:val="pt-BR"/>
+        </w:rPr>
+        <w:t>Exercício 3</w:t>
+      </w:r>
+    </w:p>
+    <w:p>
+      <w:pPr>
+        <w:spacing w:after="0" w:line="276" w:lineRule="auto"/>
+        <w:rPr>
+          <w:b/>
+          <w:u w:val="single"/>
+          <w:lang w:val="pt-BR"/>
+        </w:rPr>
+      </w:pPr>
+    </w:p>
+    <w:p>
+      <w:pPr>
+        <w:spacing w:after="0" w:line="276" w:lineRule="auto"/>
+        <w:rPr>
+          <w:b/>
+          <w:lang w:val="pt-BR"/>
+        </w:rPr>
+      </w:pPr>
+      <w:r>
+        <w:rPr>
+          <w:b/>
+          <w:lang w:val="pt-BR"/>
+        </w:rPr>
+        <w:t>(a)</w:t>
+      </w:r>
+    </w:p>
+    <w:p>
+      <w:pPr>
+        <w:spacing w:after="0" w:line="276" w:lineRule="auto"/>
+        <w:rPr>
+          <w:b/>
+          <w:lang w:val="pt-BR"/>
+        </w:rPr>
+      </w:pPr>
+      <w:r>
+        <w:rPr>
+          <w:b/>
+          <w:lang w:val="pt-BR"/>
+        </w:rPr>
+        <w:t>(b</w:t>
+      </w:r>
+      <w:r>
+        <w:rPr>
+          <w:b/>
+          <w:lang w:val="pt-BR"/>
+        </w:rPr>
+        <w:t>)</w:t>
+      </w:r>
+    </w:p>
+    <w:p>
+      <w:pPr>
+        <w:spacing w:after="0" w:line="276" w:lineRule="auto"/>
+        <w:rPr>
+          <w:b/>
+          <w:lang w:val="pt-BR"/>
+        </w:rPr>
+      </w:pPr>
+      <w:r>
+        <w:rPr>
+          <w:b/>
+          <w:lang w:val="pt-BR"/>
+        </w:rPr>
+        <w:t>(c</w:t>
+      </w:r>
+      <w:r>
+        <w:rPr>
+          <w:b/>
+          <w:lang w:val="pt-BR"/>
+        </w:rPr>
+        <w:t>)</w:t>
+      </w:r>
+    </w:p>
+    <w:p>
+      <w:pPr>
+        <w:spacing w:after="0" w:line="276" w:lineRule="auto"/>
+        <w:rPr>
+          <w:b/>
+          <w:lang w:val="pt-BR"/>
+        </w:rPr>
+      </w:pPr>
+    </w:p>
+    <w:p>
+      <w:pPr>
+        <w:spacing w:after="0" w:line="276" w:lineRule="auto"/>
+        <w:ind w:firstLine="720"/>
+        <w:rPr>
+          <w:lang w:val="pt-BR"/>
+        </w:rPr>
+      </w:pPr>
+      <w:r>
+        <w:rPr>
+          <w:lang w:val="pt-BR"/>
+        </w:rPr>
+        <w:t xml:space="preserve">Levamos em consideração que o que foi pedido na questão foi para encontrar </w:t>
+      </w:r>
+      <w:proofErr w:type="spellStart"/>
+      <w:r>
+        <w:rPr>
+          <w:lang w:val="pt-BR"/>
+        </w:rPr>
+        <w:t>substrings</w:t>
+      </w:r>
+      <w:proofErr w:type="spellEnd"/>
+      <w:r>
+        <w:rPr>
+          <w:lang w:val="pt-BR"/>
+        </w:rPr>
+        <w:t xml:space="preserve">. Ou seja, não precisa ser a palavra exata, ela pode ser diferente no </w:t>
+      </w:r>
+      <w:proofErr w:type="spellStart"/>
+      <w:r>
+        <w:rPr>
+          <w:lang w:val="pt-BR"/>
+        </w:rPr>
+        <w:t>inicio</w:t>
+      </w:r>
+      <w:proofErr w:type="spellEnd"/>
+      <w:r>
+        <w:rPr>
+          <w:lang w:val="pt-BR"/>
+        </w:rPr>
+        <w:t xml:space="preserve"> ou no fim (ou nos dois). Por exemplo, a palavra “cidade” dentro de “atrocidade”</w:t>
+      </w:r>
     </w:p>
     <w:p>
       <w:pPr>
@@ -1181,7 +1796,7 @@
 </file>
 
 <file path=word/styles.xml><?xml version="1.0" encoding="utf-8"?>
-<w:styles xmlns:mc="http://schemas.openxmlformats.org/markup-compatibility/2006" xmlns:r="http://schemas.openxmlformats.org/officeDocument/2006/relationships" xmlns:w="http://schemas.openxmlformats.org/wordprocessingml/2006/main" xmlns:w14="http://schemas.microsoft.com/office/word/2010/wordml" xmlns:w15="http://schemas.microsoft.com/office/word/2012/wordml" mc:Ignorable="w14 w15">
+<w:styles xmlns:mc="http://schemas.openxmlformats.org/markup-compatibility/2006" xmlns:r="http://schemas.openxmlformats.org/officeDocument/2006/relationships" xmlns:w="http://schemas.openxmlformats.org/wordprocessingml/2006/main" xmlns:w14="http://schemas.microsoft.com/office/word/2010/wordml" xmlns:w15="http://schemas.microsoft.com/office/word/2012/wordml" xmlns:w16se="http://schemas.microsoft.com/office/word/2015/wordml/symex" mc:Ignorable="w14 w15 w16se">
   <w:docDefaults>
     <w:rPrDefault>
       <w:rPr>
@@ -1193,7 +1808,7 @@
     </w:rPrDefault>
     <w:pPrDefault/>
   </w:docDefaults>
-  <w:latentStyles w:defLockedState="0" w:defUIPriority="99" w:defSemiHidden="0" w:defUnhideWhenUsed="0" w:defQFormat="0" w:count="371">
+  <w:latentStyles w:defLockedState="0" w:defUIPriority="99" w:defSemiHidden="0" w:defUnhideWhenUsed="0" w:defQFormat="0" w:count="375">
     <w:lsdException w:name="Normal" w:uiPriority="0" w:qFormat="1"/>
     <w:lsdException w:name="heading 1" w:uiPriority="9" w:qFormat="1"/>
     <w:lsdException w:name="heading 2" w:semiHidden="1" w:uiPriority="9" w:unhideWhenUsed="1" w:qFormat="1"/>
@@ -1299,7 +1914,6 @@
     <w:lsdException w:name="HTML Sample" w:semiHidden="1" w:unhideWhenUsed="1"/>
     <w:lsdException w:name="HTML Typewriter" w:semiHidden="1" w:unhideWhenUsed="1"/>
     <w:lsdException w:name="HTML Variable" w:semiHidden="1" w:unhideWhenUsed="1"/>
-    <w:lsdException w:name="Normal Table" w:semiHidden="1" w:unhideWhenUsed="1"/>
     <w:lsdException w:name="annotation subject" w:semiHidden="1" w:unhideWhenUsed="1"/>
     <w:lsdException w:name="No List" w:semiHidden="1" w:unhideWhenUsed="1"/>
     <w:lsdException w:name="Outline List 1" w:semiHidden="1" w:unhideWhenUsed="1"/>
@@ -1343,10 +1957,8 @@
     <w:lsdException w:name="Table Elegant" w:semiHidden="1" w:unhideWhenUsed="1"/>
     <w:lsdException w:name="Table Professional" w:semiHidden="1" w:unhideWhenUsed="1"/>
     <w:lsdException w:name="Table Subtle 1" w:semiHidden="1" w:unhideWhenUsed="1"/>
-    <w:lsdException w:name="Table Subtle 2" w:semiHidden="1" w:unhideWhenUsed="1"/>
     <w:lsdException w:name="Table Web 1" w:semiHidden="1" w:unhideWhenUsed="1"/>
     <w:lsdException w:name="Table Web 2" w:semiHidden="1" w:unhideWhenUsed="1"/>
-    <w:lsdException w:name="Table Web 3" w:semiHidden="1" w:unhideWhenUsed="1"/>
     <w:lsdException w:name="Balloon Text" w:semiHidden="1" w:unhideWhenUsed="1"/>
     <w:lsdException w:name="Table Grid" w:uiPriority="39"/>
     <w:lsdException w:name="Table Theme" w:semiHidden="1" w:unhideWhenUsed="1"/>
@@ -1565,6 +2177,10 @@
     <w:lsdException w:name="List Table 5 Dark Accent 6" w:uiPriority="50"/>
     <w:lsdException w:name="List Table 6 Colorful Accent 6" w:uiPriority="51"/>
     <w:lsdException w:name="List Table 7 Colorful Accent 6" w:uiPriority="52"/>
+    <w:lsdException w:name="Mention" w:semiHidden="1" w:unhideWhenUsed="1"/>
+    <w:lsdException w:name="Smart Hyperlink" w:semiHidden="1" w:unhideWhenUsed="1"/>
+    <w:lsdException w:name="Hashtag" w:semiHidden="1" w:unhideWhenUsed="1"/>
+    <w:lsdException w:name="Unresolved Mention" w:semiHidden="1" w:unhideWhenUsed="1"/>
   </w:latentStyles>
   <w:style w:type="paragraph" w:default="1" w:styleId="Normal">
     <w:name w:val="Normal"/>

</xml_diff>